<commit_message>
Conclusion added, additional evidence remaining
</commit_message>
<xml_diff>
--- a/L4 Software Developer IfATE v1.1 AM2 Portfolio checklist  v2.0.docx
+++ b/L4 Software Developer IfATE v1.1 AM2 Portfolio checklist  v2.0.docx
@@ -1,6 +1,6 @@
 
 <file path=word/document.xml><?xml version="1.0" encoding="utf-8"?>
-<w:document xmlns:wpc="http://schemas.microsoft.com/office/word/2010/wordprocessingCanvas" xmlns:cx="http://schemas.microsoft.com/office/drawing/2014/chartex" xmlns:cx1="http://schemas.microsoft.com/office/drawing/2015/9/8/chartex" xmlns:cx2="http://schemas.microsoft.com/office/drawing/2015/10/21/chartex" xmlns:cx3="http://schemas.microsoft.com/office/drawing/2016/5/9/chartex" xmlns:cx4="http://schemas.microsoft.com/office/drawing/2016/5/10/chartex" xmlns:cx5="http://schemas.microsoft.com/office/drawing/2016/5/11/chartex" xmlns:cx6="http://schemas.microsoft.com/office/drawing/2016/5/12/chartex" xmlns:cx7="http://schemas.microsoft.com/office/drawing/2016/5/13/chartex" xmlns:cx8="http://schemas.microsoft.com/office/drawing/2016/5/14/chartex" xmlns:mc="http://schemas.openxmlformats.org/markup-compatibility/2006" xmlns:aink="http://schemas.microsoft.com/office/drawing/2016/ink" xmlns:am3d="http://schemas.microsoft.com/office/drawing/2017/model3d" xmlns:o="urn:schemas-microsoft-com:office:office" xmlns:oel="http://schemas.microsoft.com/office/2019/extlst" xmlns:r="http://schemas.openxmlformats.org/officeDocument/2006/relationships" xmlns:m="http://schemas.openxmlformats.org/officeDocument/2006/math" xmlns:v="urn:schemas-microsoft-com:vml" xmlns:wp14="http://schemas.microsoft.com/office/word/2010/wordprocessingDrawing" xmlns:wp="http://schemas.openxmlformats.org/drawingml/2006/wordprocessingDrawing" xmlns:w10="urn:schemas-microsoft-com:office:word" xmlns:w="http://schemas.openxmlformats.org/wordprocessingml/2006/main" xmlns:w14="http://schemas.microsoft.com/office/word/2010/wordml" xmlns:w15="http://schemas.microsoft.com/office/word/2012/wordml" xmlns:w16cex="http://schemas.microsoft.com/office/word/2018/wordml/cex" xmlns:w16cid="http://schemas.microsoft.com/office/word/2016/wordml/cid" xmlns:w16="http://schemas.microsoft.com/office/word/2018/wordml" xmlns:w16du="http://schemas.microsoft.com/office/word/2023/wordml/word16du" xmlns:w16sdtdh="http://schemas.microsoft.com/office/word/2020/wordml/sdtdatahash" xmlns:w16se="http://schemas.microsoft.com/office/word/2015/wordml/symex" xmlns:wpg="http://schemas.microsoft.com/office/word/2010/wordprocessingGroup" xmlns:wpi="http://schemas.microsoft.com/office/word/2010/wordprocessingInk" xmlns:wne="http://schemas.microsoft.com/office/word/2006/wordml" xmlns:wps="http://schemas.microsoft.com/office/word/2010/wordprocessingShape" mc:Ignorable="w14 w15 w16se w16cid w16 w16cex w16sdtdh w16du wp14">
+<w:document xmlns:wpc="http://schemas.microsoft.com/office/word/2010/wordprocessingCanvas" xmlns:cx="http://schemas.microsoft.com/office/drawing/2014/chartex" xmlns:cx1="http://schemas.microsoft.com/office/drawing/2015/9/8/chartex" xmlns:cx2="http://schemas.microsoft.com/office/drawing/2015/10/21/chartex" xmlns:cx3="http://schemas.microsoft.com/office/drawing/2016/5/9/chartex" xmlns:cx4="http://schemas.microsoft.com/office/drawing/2016/5/10/chartex" xmlns:cx5="http://schemas.microsoft.com/office/drawing/2016/5/11/chartex" xmlns:cx6="http://schemas.microsoft.com/office/drawing/2016/5/12/chartex" xmlns:cx7="http://schemas.microsoft.com/office/drawing/2016/5/13/chartex" xmlns:cx8="http://schemas.microsoft.com/office/drawing/2016/5/14/chartex" xmlns:mc="http://schemas.openxmlformats.org/markup-compatibility/2006" xmlns:aink="http://schemas.microsoft.com/office/drawing/2016/ink" xmlns:am3d="http://schemas.microsoft.com/office/drawing/2017/model3d" xmlns:o="urn:schemas-microsoft-com:office:office" xmlns:oel="http://schemas.microsoft.com/office/2019/extlst" xmlns:r="http://schemas.openxmlformats.org/officeDocument/2006/relationships" xmlns:m="http://schemas.openxmlformats.org/officeDocument/2006/math" xmlns:v="urn:schemas-microsoft-com:vml" xmlns:wp14="http://schemas.microsoft.com/office/word/2010/wordprocessingDrawing" xmlns:wp="http://schemas.openxmlformats.org/drawingml/2006/wordprocessingDrawing" xmlns:w10="urn:schemas-microsoft-com:office:word" xmlns:w="http://schemas.openxmlformats.org/wordprocessingml/2006/main" xmlns:w14="http://schemas.microsoft.com/office/word/2010/wordml" xmlns:w15="http://schemas.microsoft.com/office/word/2012/wordml" xmlns:w16cex="http://schemas.microsoft.com/office/word/2018/wordml/cex" xmlns:w16cid="http://schemas.microsoft.com/office/word/2016/wordml/cid" xmlns:w16="http://schemas.microsoft.com/office/word/2018/wordml" xmlns:w16du="http://schemas.microsoft.com/office/word/2023/wordml/word16du" xmlns:w16sdtdh="http://schemas.microsoft.com/office/word/2020/wordml/sdtdatahash" xmlns:w16sdtfl="http://schemas.microsoft.com/office/word/2024/wordml/sdtformatlock" xmlns:w16se="http://schemas.microsoft.com/office/word/2015/wordml/symex" xmlns:wpg="http://schemas.microsoft.com/office/word/2010/wordprocessingGroup" xmlns:wpi="http://schemas.microsoft.com/office/word/2010/wordprocessingInk" xmlns:wne="http://schemas.microsoft.com/office/word/2006/wordml" xmlns:wps="http://schemas.microsoft.com/office/word/2010/wordprocessingShape" mc:Ignorable="w14 w15 w16se w16cid w16 w16cex w16sdtdh w16sdtfl w16du wp14">
   <w:body>
     <w:p>
       <w:pPr>
@@ -24,7 +24,7 @@
           <w:noProof/>
         </w:rPr>
         <w:drawing>
-          <wp:anchor distT="0" distB="0" distL="114300" distR="114300" simplePos="0" relativeHeight="251658244" behindDoc="0" locked="0" layoutInCell="1" allowOverlap="1" wp14:anchorId="6B0C169D" wp14:editId="2CFA90C6">
+          <wp:anchor distT="0" distB="0" distL="114300" distR="114300" simplePos="0" relativeHeight="251658244" behindDoc="0" locked="0" layoutInCell="1" allowOverlap="1" wp14:anchorId="6B0C169D" wp14:editId="5D33CBF1">
             <wp:simplePos x="0" y="0"/>
             <wp:positionH relativeFrom="column">
               <wp:posOffset>-38100</wp:posOffset>
@@ -1214,7 +1214,7 @@
       </w:r>
     </w:p>
     <w:p>
-      <w:bookmarkStart w:id="2" w:name="_Toc154133119"/>
+      <w:bookmarkStart w:id="3" w:name="_Toc154133119"/>
     </w:p>
     <w:p>
       <w:pPr>
@@ -1223,7 +1223,7 @@
       <w:r>
         <w:t xml:space="preserve">Change </w:t>
       </w:r>
-      <w:bookmarkEnd w:id="2"/>
+      <w:bookmarkEnd w:id="3"/>
       <w:r>
         <w:t>H</w:t>
       </w:r>
@@ -2687,7 +2687,7 @@
       <w:pPr>
         <w:pStyle w:val="Heading2"/>
       </w:pPr>
-      <w:bookmarkStart w:id="3" w:name="_Toc527467718"/>
+      <w:bookmarkStart w:id="4" w:name="_Toc527467718"/>
       <w:r>
         <w:t xml:space="preserve">Assessment </w:t>
       </w:r>
@@ -2698,7 +2698,7 @@
         <w:t>2: Professional discussion underpinned by portfolio</w:t>
       </w:r>
     </w:p>
-    <w:bookmarkEnd w:id="3"/>
+    <w:bookmarkEnd w:id="4"/>
     <w:p>
       <w:pPr>
         <w:spacing w:after="200" w:line="276" w:lineRule="auto"/>
@@ -2801,6 +2801,12 @@
                 <w:rFonts w:cs="Arial"/>
               </w:rPr>
             </w:pPr>
+            <w:r>
+              <w:rPr>
+                <w:rFonts w:cs="Arial"/>
+              </w:rPr>
+              <w:t>Benjamin Thomas Roberts</w:t>
+            </w:r>
           </w:p>
         </w:tc>
       </w:tr>
@@ -2847,6 +2853,12 @@
                 <w:rFonts w:cs="Arial"/>
               </w:rPr>
             </w:pPr>
+            <w:r>
+              <w:rPr>
+                <w:rFonts w:cs="Arial"/>
+              </w:rPr>
+              <w:t>4913925562</w:t>
+            </w:r>
           </w:p>
         </w:tc>
       </w:tr>
@@ -2893,6 +2905,12 @@
                 <w:rFonts w:cs="Arial"/>
               </w:rPr>
             </w:pPr>
+            <w:r>
+              <w:rPr>
+                <w:rFonts w:cs="Arial"/>
+              </w:rPr>
+              <w:t>QA Apprenticeships Ltd</w:t>
+            </w:r>
           </w:p>
         </w:tc>
       </w:tr>
@@ -2939,6 +2957,12 @@
                 <w:rFonts w:cs="Arial"/>
               </w:rPr>
             </w:pPr>
+            <w:r>
+              <w:rPr>
+                <w:rFonts w:cs="Arial"/>
+              </w:rPr>
+              <w:t>Vanquis Banking Group Plc</w:t>
+            </w:r>
           </w:p>
         </w:tc>
       </w:tr>
@@ -3093,6 +3117,7 @@
               <w:right w:val="single" w:sz="6" w:space="0" w:color="auto"/>
             </w:tcBorders>
             <w:shd w:val="clear" w:color="auto" w:fill="auto"/>
+            <w:vAlign w:val="center"/>
             <w:hideMark/>
           </w:tcPr>
           <w:p>
@@ -3109,6 +3134,314 @@
                 <w:lang w:eastAsia="en-GB"/>
               </w:rPr>
               <w:t>Describes all stages of the software development lifecycle. (K1) </w:t>
+            </w:r>
+          </w:p>
+        </w:tc>
+        <w:tc>
+          <w:tcPr>
+            <w:tcW w:w="6084" w:type="dxa"/>
+            <w:tcBorders>
+              <w:top w:val="single" w:sz="6" w:space="0" w:color="auto"/>
+              <w:left w:val="single" w:sz="6" w:space="0" w:color="auto"/>
+              <w:bottom w:val="single" w:sz="6" w:space="0" w:color="auto"/>
+              <w:right w:val="single" w:sz="6" w:space="0" w:color="auto"/>
+            </w:tcBorders>
+            <w:shd w:val="clear" w:color="auto" w:fill="auto"/>
+            <w:vAlign w:val="center"/>
+            <w:hideMark/>
+          </w:tcPr>
+          <w:p>
+            <w:pPr>
+              <w:pStyle w:val="ListParagraph"/>
+              <w:numPr>
+                <w:ilvl w:val="0"/>
+                <w:numId w:val="28"/>
+              </w:numPr>
+              <w:textAlignment w:val="baseline"/>
+              <w:rPr>
+                <w:rFonts w:eastAsia="Times New Roman" w:cs="Arial"/>
+                <w:lang w:eastAsia="en-GB"/>
+              </w:rPr>
+            </w:pPr>
+            <w:r>
+              <w:rPr>
+                <w:rFonts w:eastAsia="Times New Roman" w:cs="Arial"/>
+                <w:lang w:eastAsia="en-GB"/>
+              </w:rPr>
+              <w:t xml:space="preserve">P117 - P120 </w:t>
+            </w:r>
+          </w:p>
+          <w:p>
+            <w:pPr>
+              <w:pStyle w:val="ListParagraph"/>
+              <w:numPr>
+                <w:ilvl w:val="0"/>
+                <w:numId w:val="28"/>
+              </w:numPr>
+              <w:textAlignment w:val="baseline"/>
+              <w:rPr>
+                <w:rFonts w:eastAsia="Times New Roman" w:cs="Arial"/>
+                <w:lang w:eastAsia="en-GB"/>
+              </w:rPr>
+            </w:pPr>
+            <w:r>
+              <w:rPr>
+                <w:rFonts w:eastAsia="Times New Roman" w:cs="Arial"/>
+                <w:lang w:eastAsia="en-GB"/>
+              </w:rPr>
+              <w:t>P122</w:t>
+            </w:r>
+          </w:p>
+          <w:p>
+            <w:pPr>
+              <w:pStyle w:val="ListParagraph"/>
+              <w:numPr>
+                <w:ilvl w:val="0"/>
+                <w:numId w:val="28"/>
+              </w:numPr>
+              <w:textAlignment w:val="baseline"/>
+              <w:rPr>
+                <w:rFonts w:eastAsia="Times New Roman" w:cs="Arial"/>
+                <w:lang w:eastAsia="en-GB"/>
+              </w:rPr>
+            </w:pPr>
+            <w:r>
+              <w:rPr>
+                <w:rFonts w:eastAsia="Times New Roman" w:cs="Arial"/>
+                <w:lang w:eastAsia="en-GB"/>
+              </w:rPr>
+              <w:t>P127</w:t>
+            </w:r>
+          </w:p>
+          <w:p>
+            <w:pPr>
+              <w:pStyle w:val="ListParagraph"/>
+              <w:numPr>
+                <w:ilvl w:val="0"/>
+                <w:numId w:val="28"/>
+              </w:numPr>
+              <w:textAlignment w:val="baseline"/>
+              <w:rPr>
+                <w:rFonts w:eastAsia="Times New Roman" w:cs="Arial"/>
+                <w:lang w:eastAsia="en-GB"/>
+              </w:rPr>
+            </w:pPr>
+            <w:r>
+              <w:rPr>
+                <w:rFonts w:eastAsia="Times New Roman" w:cs="Arial"/>
+                <w:lang w:eastAsia="en-GB"/>
+              </w:rPr>
+              <w:t>P136</w:t>
+            </w:r>
+          </w:p>
+          <w:p>
+            <w:pPr>
+              <w:pStyle w:val="ListParagraph"/>
+              <w:numPr>
+                <w:ilvl w:val="0"/>
+                <w:numId w:val="28"/>
+              </w:numPr>
+              <w:textAlignment w:val="baseline"/>
+              <w:rPr>
+                <w:rFonts w:eastAsia="Times New Roman" w:cs="Arial"/>
+                <w:lang w:eastAsia="en-GB"/>
+              </w:rPr>
+            </w:pPr>
+            <w:r>
+              <w:rPr>
+                <w:rFonts w:eastAsia="Times New Roman" w:cs="Arial"/>
+                <w:lang w:eastAsia="en-GB"/>
+              </w:rPr>
+              <w:t>P141</w:t>
+            </w:r>
+          </w:p>
+          <w:p>
+            <w:pPr>
+              <w:pStyle w:val="ListParagraph"/>
+              <w:numPr>
+                <w:ilvl w:val="0"/>
+                <w:numId w:val="28"/>
+              </w:numPr>
+              <w:textAlignment w:val="baseline"/>
+              <w:rPr>
+                <w:rFonts w:eastAsia="Times New Roman" w:cs="Arial"/>
+                <w:lang w:eastAsia="en-GB"/>
+              </w:rPr>
+            </w:pPr>
+            <w:r>
+              <w:rPr>
+                <w:rFonts w:eastAsia="Times New Roman" w:cs="Arial"/>
+                <w:lang w:eastAsia="en-GB"/>
+              </w:rPr>
+              <w:t>P149</w:t>
+            </w:r>
+          </w:p>
+          <w:p>
+            <w:pPr>
+              <w:pStyle w:val="ListParagraph"/>
+              <w:numPr>
+                <w:ilvl w:val="0"/>
+                <w:numId w:val="28"/>
+              </w:numPr>
+              <w:textAlignment w:val="baseline"/>
+              <w:rPr>
+                <w:rFonts w:eastAsia="Times New Roman" w:cs="Arial"/>
+                <w:lang w:eastAsia="en-GB"/>
+              </w:rPr>
+            </w:pPr>
+            <w:r>
+              <w:rPr>
+                <w:rFonts w:eastAsia="Times New Roman" w:cs="Arial"/>
+                <w:lang w:eastAsia="en-GB"/>
+              </w:rPr>
+              <w:t>P156</w:t>
+            </w:r>
+          </w:p>
+          <w:p>
+            <w:pPr>
+              <w:pStyle w:val="ListParagraph"/>
+              <w:numPr>
+                <w:ilvl w:val="0"/>
+                <w:numId w:val="28"/>
+              </w:numPr>
+              <w:textAlignment w:val="baseline"/>
+              <w:rPr>
+                <w:rFonts w:eastAsia="Times New Roman" w:cs="Arial"/>
+                <w:lang w:eastAsia="en-GB"/>
+              </w:rPr>
+            </w:pPr>
+            <w:r>
+              <w:rPr>
+                <w:rFonts w:eastAsia="Times New Roman" w:cs="Arial"/>
+                <w:lang w:eastAsia="en-GB"/>
+              </w:rPr>
+              <w:t>P163</w:t>
+            </w:r>
+          </w:p>
+        </w:tc>
+      </w:tr>
+      <w:tr>
+        <w:trPr>
+          <w:trHeight w:val="300"/>
+        </w:trPr>
+        <w:tc>
+          <w:tcPr>
+            <w:tcW w:w="8781" w:type="dxa"/>
+            <w:tcBorders>
+              <w:top w:val="single" w:sz="6" w:space="0" w:color="auto"/>
+              <w:left w:val="single" w:sz="6" w:space="0" w:color="auto"/>
+              <w:bottom w:val="single" w:sz="6" w:space="0" w:color="auto"/>
+              <w:right w:val="single" w:sz="6" w:space="0" w:color="auto"/>
+            </w:tcBorders>
+            <w:shd w:val="clear" w:color="auto" w:fill="auto"/>
+            <w:vAlign w:val="center"/>
+            <w:hideMark/>
+          </w:tcPr>
+          <w:p>
+            <w:pPr>
+              <w:textAlignment w:val="baseline"/>
+              <w:rPr>
+                <w:rFonts w:eastAsia="Times New Roman" w:cs="Arial"/>
+                <w:lang w:eastAsia="en-GB"/>
+              </w:rPr>
+            </w:pPr>
+            <w:r>
+              <w:rPr>
+                <w:rFonts w:eastAsia="Times New Roman" w:cs="Arial"/>
+                <w:lang w:eastAsia="en-GB"/>
+              </w:rPr>
+              <w:t>Describes the roles and responsibilities of the project lifecycle within their organisation, and their role. (K3) </w:t>
+            </w:r>
+          </w:p>
+        </w:tc>
+        <w:tc>
+          <w:tcPr>
+            <w:tcW w:w="6084" w:type="dxa"/>
+            <w:tcBorders>
+              <w:top w:val="single" w:sz="6" w:space="0" w:color="auto"/>
+              <w:left w:val="single" w:sz="6" w:space="0" w:color="auto"/>
+              <w:bottom w:val="single" w:sz="6" w:space="0" w:color="auto"/>
+              <w:right w:val="single" w:sz="6" w:space="0" w:color="auto"/>
+            </w:tcBorders>
+            <w:shd w:val="clear" w:color="auto" w:fill="auto"/>
+            <w:vAlign w:val="center"/>
+            <w:hideMark/>
+          </w:tcPr>
+          <w:p>
+            <w:pPr>
+              <w:pStyle w:val="ListParagraph"/>
+              <w:numPr>
+                <w:ilvl w:val="0"/>
+                <w:numId w:val="28"/>
+              </w:numPr>
+              <w:textAlignment w:val="baseline"/>
+              <w:rPr>
+                <w:rFonts w:eastAsia="Times New Roman" w:cs="Arial"/>
+                <w:lang w:eastAsia="en-GB"/>
+              </w:rPr>
+            </w:pPr>
+            <w:r>
+              <w:rPr>
+                <w:rFonts w:eastAsia="Times New Roman" w:cs="Arial"/>
+                <w:lang w:eastAsia="en-GB"/>
+              </w:rPr>
+              <w:t>P113 - P116</w:t>
+            </w:r>
+          </w:p>
+          <w:p>
+            <w:pPr>
+              <w:pStyle w:val="ListParagraph"/>
+              <w:numPr>
+                <w:ilvl w:val="0"/>
+                <w:numId w:val="28"/>
+              </w:numPr>
+              <w:textAlignment w:val="baseline"/>
+              <w:rPr>
+                <w:rFonts w:eastAsia="Times New Roman" w:cs="Arial"/>
+                <w:lang w:eastAsia="en-GB"/>
+              </w:rPr>
+            </w:pPr>
+            <w:r>
+              <w:rPr>
+                <w:rFonts w:eastAsia="Times New Roman" w:cs="Arial"/>
+                <w:lang w:eastAsia="en-GB"/>
+              </w:rPr>
+              <w:t>P122 – P163</w:t>
+            </w:r>
+          </w:p>
+        </w:tc>
+      </w:tr>
+      <w:tr>
+        <w:trPr>
+          <w:trHeight w:val="300"/>
+        </w:trPr>
+        <w:tc>
+          <w:tcPr>
+            <w:tcW w:w="8781" w:type="dxa"/>
+            <w:tcBorders>
+              <w:top w:val="single" w:sz="6" w:space="0" w:color="auto"/>
+              <w:left w:val="single" w:sz="6" w:space="0" w:color="auto"/>
+              <w:bottom w:val="single" w:sz="6" w:space="0" w:color="auto"/>
+              <w:right w:val="single" w:sz="6" w:space="0" w:color="auto"/>
+            </w:tcBorders>
+            <w:shd w:val="clear" w:color="auto" w:fill="auto"/>
+            <w:vAlign w:val="center"/>
+            <w:hideMark/>
+          </w:tcPr>
+          <w:p>
+            <w:pPr>
+              <w:textAlignment w:val="baseline"/>
+              <w:rPr>
+                <w:rFonts w:eastAsia="Times New Roman" w:cs="Arial"/>
+                <w:lang w:eastAsia="en-GB"/>
+              </w:rPr>
+            </w:pPr>
+            <w:r>
+              <w:rPr>
+                <w:rFonts w:eastAsia="Times New Roman" w:cs="Arial"/>
+                <w:lang w:eastAsia="en-GB"/>
+              </w:rPr>
+              <w:t>Describes methods of communicating with all stakeholders that are determined by the audience and/or their level of technical knowledge. (K4, S15) </w:t>
             </w:r>
           </w:p>
         </w:tc>
@@ -3140,13 +3473,6 @@
               </w:rPr>
               <w:t> </w:t>
             </w:r>
-            <w:r>
-              <w:rPr>
-                <w:rFonts w:eastAsia="Times New Roman" w:cs="Arial"/>
-                <w:lang w:eastAsia="en-GB"/>
-              </w:rPr>
-              <w:t>&lt;page numbers where met&gt;</w:t>
-            </w:r>
           </w:p>
         </w:tc>
       </w:tr>
@@ -3164,6 +3490,7 @@
               <w:right w:val="single" w:sz="6" w:space="0" w:color="auto"/>
             </w:tcBorders>
             <w:shd w:val="clear" w:color="auto" w:fill="auto"/>
+            <w:vAlign w:val="center"/>
             <w:hideMark/>
           </w:tcPr>
           <w:p>
@@ -3179,7 +3506,7 @@
                 <w:rFonts w:eastAsia="Times New Roman" w:cs="Arial"/>
                 <w:lang w:eastAsia="en-GB"/>
               </w:rPr>
-              <w:t>Describes the roles and responsibilities of the project lifecycle within their organisation, and their role. (K3) </w:t>
+              <w:t>Describes the similarities and differences between different software development methodologies, such as Agile and Waterfall. (K5) </w:t>
             </w:r>
           </w:p>
         </w:tc>
@@ -3193,10 +3520,16 @@
               <w:right w:val="single" w:sz="6" w:space="0" w:color="auto"/>
             </w:tcBorders>
             <w:shd w:val="clear" w:color="auto" w:fill="auto"/>
+            <w:vAlign w:val="center"/>
             <w:hideMark/>
           </w:tcPr>
           <w:p>
             <w:pPr>
+              <w:pStyle w:val="ListParagraph"/>
+              <w:numPr>
+                <w:ilvl w:val="0"/>
+                <w:numId w:val="28"/>
+              </w:numPr>
               <w:textAlignment w:val="baseline"/>
               <w:rPr>
                 <w:rFonts w:eastAsia="Times New Roman" w:cs="Arial"/>
@@ -3208,7 +3541,7 @@
                 <w:rFonts w:eastAsia="Times New Roman" w:cs="Arial"/>
                 <w:lang w:eastAsia="en-GB"/>
               </w:rPr>
-              <w:t> </w:t>
+              <w:t>P111</w:t>
             </w:r>
           </w:p>
         </w:tc>
@@ -3227,6 +3560,7 @@
               <w:right w:val="single" w:sz="6" w:space="0" w:color="auto"/>
             </w:tcBorders>
             <w:shd w:val="clear" w:color="auto" w:fill="auto"/>
+            <w:vAlign w:val="center"/>
             <w:hideMark/>
           </w:tcPr>
           <w:p>
@@ -3242,7 +3576,7 @@
                 <w:rFonts w:eastAsia="Times New Roman" w:cs="Arial"/>
                 <w:lang w:eastAsia="en-GB"/>
               </w:rPr>
-              <w:t>Describes methods of communicating with all stakeholders that are determined by the audience and/or their level of technical knowledge. (K4, S15) </w:t>
+              <w:t>Suggests and applies different software design approaches and patterns, to identify reusable solutions to commonly occurring problems (include bespoke or off-the-shelf). (K7) </w:t>
             </w:r>
           </w:p>
         </w:tc>
@@ -3256,6 +3590,7 @@
               <w:right w:val="single" w:sz="6" w:space="0" w:color="auto"/>
             </w:tcBorders>
             <w:shd w:val="clear" w:color="auto" w:fill="auto"/>
+            <w:vAlign w:val="center"/>
             <w:hideMark/>
           </w:tcPr>
           <w:p>
@@ -3290,6 +3625,7 @@
               <w:right w:val="single" w:sz="6" w:space="0" w:color="auto"/>
             </w:tcBorders>
             <w:shd w:val="clear" w:color="auto" w:fill="auto"/>
+            <w:vAlign w:val="center"/>
             <w:hideMark/>
           </w:tcPr>
           <w:p>
@@ -3305,7 +3641,7 @@
                 <w:rFonts w:eastAsia="Times New Roman" w:cs="Arial"/>
                 <w:lang w:eastAsia="en-GB"/>
               </w:rPr>
-              <w:t>Describes the similarities and differences between different software development methodologies, such as Agile and Waterfall. (K5) </w:t>
+              <w:t>Explains the relevance of organisational policies and procedures relating to the tasks being undertaken, and when to follow them including how they have followed company, team or client approaches to continuous integration, version, and source control. (K8, S14) </w:t>
             </w:r>
           </w:p>
         </w:tc>
@@ -3319,6 +3655,7 @@
               <w:right w:val="single" w:sz="6" w:space="0" w:color="auto"/>
             </w:tcBorders>
             <w:shd w:val="clear" w:color="auto" w:fill="auto"/>
+            <w:vAlign w:val="center"/>
             <w:hideMark/>
           </w:tcPr>
           <w:p>
@@ -3353,6 +3690,7 @@
               <w:right w:val="single" w:sz="6" w:space="0" w:color="auto"/>
             </w:tcBorders>
             <w:shd w:val="clear" w:color="auto" w:fill="auto"/>
+            <w:vAlign w:val="center"/>
             <w:hideMark/>
           </w:tcPr>
           <w:p>
@@ -3368,7 +3706,7 @@
                 <w:rFonts w:eastAsia="Times New Roman" w:cs="Arial"/>
                 <w:lang w:eastAsia="en-GB"/>
               </w:rPr>
-              <w:t>Suggests and applies different software design approaches and patterns, to identify reusable solutions to commonly occurring problems (include bespoke or off-the-shelf). (K7) </w:t>
+              <w:t>Applies the principles and uses of relational and non-relational databases to software development tasks. (K10) </w:t>
             </w:r>
           </w:p>
         </w:tc>
@@ -3382,10 +3720,16 @@
               <w:right w:val="single" w:sz="6" w:space="0" w:color="auto"/>
             </w:tcBorders>
             <w:shd w:val="clear" w:color="auto" w:fill="auto"/>
+            <w:vAlign w:val="center"/>
             <w:hideMark/>
           </w:tcPr>
           <w:p>
             <w:pPr>
+              <w:pStyle w:val="ListParagraph"/>
+              <w:numPr>
+                <w:ilvl w:val="0"/>
+                <w:numId w:val="28"/>
+              </w:numPr>
               <w:textAlignment w:val="baseline"/>
               <w:rPr>
                 <w:rFonts w:eastAsia="Times New Roman" w:cs="Arial"/>
@@ -3397,7 +3741,49 @@
                 <w:rFonts w:eastAsia="Times New Roman" w:cs="Arial"/>
                 <w:lang w:eastAsia="en-GB"/>
               </w:rPr>
-              <w:t> </w:t>
+              <w:t>P14 – P19</w:t>
+            </w:r>
+          </w:p>
+          <w:p>
+            <w:pPr>
+              <w:pStyle w:val="ListParagraph"/>
+              <w:numPr>
+                <w:ilvl w:val="0"/>
+                <w:numId w:val="28"/>
+              </w:numPr>
+              <w:textAlignment w:val="baseline"/>
+              <w:rPr>
+                <w:rFonts w:eastAsia="Times New Roman" w:cs="Arial"/>
+                <w:lang w:eastAsia="en-GB"/>
+              </w:rPr>
+            </w:pPr>
+            <w:r>
+              <w:rPr>
+                <w:rFonts w:eastAsia="Times New Roman" w:cs="Arial"/>
+                <w:lang w:eastAsia="en-GB"/>
+              </w:rPr>
+              <w:t>P50</w:t>
+            </w:r>
+          </w:p>
+          <w:p>
+            <w:pPr>
+              <w:pStyle w:val="ListParagraph"/>
+              <w:numPr>
+                <w:ilvl w:val="0"/>
+                <w:numId w:val="28"/>
+              </w:numPr>
+              <w:textAlignment w:val="baseline"/>
+              <w:rPr>
+                <w:rFonts w:eastAsia="Times New Roman" w:cs="Arial"/>
+                <w:lang w:eastAsia="en-GB"/>
+              </w:rPr>
+            </w:pPr>
+            <w:r>
+              <w:rPr>
+                <w:rFonts w:eastAsia="Times New Roman" w:cs="Arial"/>
+                <w:lang w:eastAsia="en-GB"/>
+              </w:rPr>
+              <w:t xml:space="preserve">P177 – P182 </w:t>
             </w:r>
           </w:p>
         </w:tc>
@@ -3416,6 +3802,7 @@
               <w:right w:val="single" w:sz="6" w:space="0" w:color="auto"/>
             </w:tcBorders>
             <w:shd w:val="clear" w:color="auto" w:fill="auto"/>
+            <w:vAlign w:val="center"/>
             <w:hideMark/>
           </w:tcPr>
           <w:p>
@@ -3431,7 +3818,7 @@
                 <w:rFonts w:eastAsia="Times New Roman" w:cs="Arial"/>
                 <w:lang w:eastAsia="en-GB"/>
               </w:rPr>
-              <w:t>Explains the relevance of organisational policies and procedures relating to the tasks being undertaken, and when to follow them including how they have followed company, team or client approaches to continuous integration, version, and source control. (K8, S14) </w:t>
+              <w:t>Describes basic software testing frameworks and methodologies. (K12) </w:t>
             </w:r>
           </w:p>
         </w:tc>
@@ -3445,6 +3832,7 @@
               <w:right w:val="single" w:sz="6" w:space="0" w:color="auto"/>
             </w:tcBorders>
             <w:shd w:val="clear" w:color="auto" w:fill="auto"/>
+            <w:vAlign w:val="center"/>
             <w:hideMark/>
           </w:tcPr>
           <w:p>
@@ -3479,6 +3867,7 @@
               <w:right w:val="single" w:sz="6" w:space="0" w:color="auto"/>
             </w:tcBorders>
             <w:shd w:val="clear" w:color="auto" w:fill="auto"/>
+            <w:vAlign w:val="center"/>
             <w:hideMark/>
           </w:tcPr>
           <w:p>
@@ -3494,7 +3883,7 @@
                 <w:rFonts w:eastAsia="Times New Roman" w:cs="Arial"/>
                 <w:lang w:eastAsia="en-GB"/>
               </w:rPr>
-              <w:t>Applies the principles and uses of relational and non-relational databases to software development tasks. (K10) </w:t>
+              <w:t>Explains their own approach to development of user interfaces. (S2) </w:t>
             </w:r>
           </w:p>
         </w:tc>
@@ -3508,6 +3897,7 @@
               <w:right w:val="single" w:sz="6" w:space="0" w:color="auto"/>
             </w:tcBorders>
             <w:shd w:val="clear" w:color="auto" w:fill="auto"/>
+            <w:vAlign w:val="center"/>
             <w:hideMark/>
           </w:tcPr>
           <w:p>
@@ -3542,6 +3932,7 @@
               <w:right w:val="single" w:sz="6" w:space="0" w:color="auto"/>
             </w:tcBorders>
             <w:shd w:val="clear" w:color="auto" w:fill="auto"/>
+            <w:vAlign w:val="center"/>
             <w:hideMark/>
           </w:tcPr>
           <w:p>
@@ -3557,7 +3948,8 @@
                 <w:rFonts w:eastAsia="Times New Roman" w:cs="Arial"/>
                 <w:lang w:eastAsia="en-GB"/>
               </w:rPr>
-              <w:t>Describes basic software testing frameworks and methodologies. (K12) </w:t>
+              <w:lastRenderedPageBreak/>
+              <w:t>Explains how they have linked code to data sets. (S3) </w:t>
             </w:r>
           </w:p>
         </w:tc>
@@ -3571,6 +3963,7 @@
               <w:right w:val="single" w:sz="6" w:space="0" w:color="auto"/>
             </w:tcBorders>
             <w:shd w:val="clear" w:color="auto" w:fill="auto"/>
+            <w:vAlign w:val="center"/>
             <w:hideMark/>
           </w:tcPr>
           <w:p>
@@ -3605,6 +3998,7 @@
               <w:right w:val="single" w:sz="6" w:space="0" w:color="auto"/>
             </w:tcBorders>
             <w:shd w:val="clear" w:color="auto" w:fill="auto"/>
+            <w:vAlign w:val="center"/>
             <w:hideMark/>
           </w:tcPr>
           <w:p>
@@ -3620,7 +4014,7 @@
                 <w:rFonts w:eastAsia="Times New Roman" w:cs="Arial"/>
                 <w:lang w:eastAsia="en-GB"/>
               </w:rPr>
-              <w:t>Explains their own approach to development of user interfaces. (S2) </w:t>
+              <w:t>Illustrates how to conduct test types, including Integration, System, User Acceptance, Non-Functional, Performance and Security testing including how they have followed testing frameworks and methodologies. (S5, S13) </w:t>
             </w:r>
           </w:p>
         </w:tc>
@@ -3634,6 +4028,7 @@
               <w:right w:val="single" w:sz="6" w:space="0" w:color="auto"/>
             </w:tcBorders>
             <w:shd w:val="clear" w:color="auto" w:fill="auto"/>
+            <w:vAlign w:val="center"/>
             <w:hideMark/>
           </w:tcPr>
           <w:p>
@@ -3668,6 +4063,7 @@
               <w:right w:val="single" w:sz="6" w:space="0" w:color="auto"/>
             </w:tcBorders>
             <w:shd w:val="clear" w:color="auto" w:fill="auto"/>
+            <w:vAlign w:val="center"/>
             <w:hideMark/>
           </w:tcPr>
           <w:p>
@@ -3683,7 +4079,7 @@
                 <w:rFonts w:eastAsia="Times New Roman" w:cs="Arial"/>
                 <w:lang w:eastAsia="en-GB"/>
               </w:rPr>
-              <w:t>Explains how they have linked code to data sets. (S3) </w:t>
+              <w:t>Creates simple software designs to communicate understanding of the program to stakeholders and users of the program. (S8) </w:t>
             </w:r>
           </w:p>
         </w:tc>
@@ -3697,6 +4093,7 @@
               <w:right w:val="single" w:sz="6" w:space="0" w:color="auto"/>
             </w:tcBorders>
             <w:shd w:val="clear" w:color="auto" w:fill="auto"/>
+            <w:vAlign w:val="center"/>
             <w:hideMark/>
           </w:tcPr>
           <w:p>
@@ -3731,6 +4128,7 @@
               <w:right w:val="single" w:sz="6" w:space="0" w:color="auto"/>
             </w:tcBorders>
             <w:shd w:val="clear" w:color="auto" w:fill="auto"/>
+            <w:vAlign w:val="center"/>
             <w:hideMark/>
           </w:tcPr>
           <w:p>
@@ -3746,7 +4144,7 @@
                 <w:rFonts w:eastAsia="Times New Roman" w:cs="Arial"/>
                 <w:lang w:eastAsia="en-GB"/>
               </w:rPr>
-              <w:t>Illustrates how to conduct test types, including Integration, System, User Acceptance, Non-Functional, Performance and Security testing including how they have followed testing frameworks and methodologies. (S5, S13) </w:t>
+              <w:t>Creates analysis artefacts, such as use cases and/or user stories to enable effective delivery of software activities. (S9) </w:t>
             </w:r>
           </w:p>
         </w:tc>
@@ -3760,6 +4158,7 @@
               <w:right w:val="single" w:sz="6" w:space="0" w:color="auto"/>
             </w:tcBorders>
             <w:shd w:val="clear" w:color="auto" w:fill="auto"/>
+            <w:vAlign w:val="center"/>
             <w:hideMark/>
           </w:tcPr>
           <w:p>
@@ -3794,6 +4193,7 @@
               <w:right w:val="single" w:sz="6" w:space="0" w:color="auto"/>
             </w:tcBorders>
             <w:shd w:val="clear" w:color="auto" w:fill="auto"/>
+            <w:vAlign w:val="center"/>
             <w:hideMark/>
           </w:tcPr>
           <w:p>
@@ -3809,7 +4209,7 @@
                 <w:rFonts w:eastAsia="Times New Roman" w:cs="Arial"/>
                 <w:lang w:eastAsia="en-GB"/>
               </w:rPr>
-              <w:t>Creates simple software designs to communicate understanding of the program to stakeholders and users of the program. (S8) </w:t>
+              <w:t>Explains how they have interpreted and implemented a given design whilst remaining compliant with security and maintainability requirements. (S17) </w:t>
             </w:r>
           </w:p>
         </w:tc>
@@ -3823,6 +4223,7 @@
               <w:right w:val="single" w:sz="6" w:space="0" w:color="auto"/>
             </w:tcBorders>
             <w:shd w:val="clear" w:color="auto" w:fill="auto"/>
+            <w:vAlign w:val="center"/>
             <w:hideMark/>
           </w:tcPr>
           <w:p>
@@ -3857,6 +4258,7 @@
               <w:right w:val="single" w:sz="6" w:space="0" w:color="auto"/>
             </w:tcBorders>
             <w:shd w:val="clear" w:color="auto" w:fill="auto"/>
+            <w:vAlign w:val="center"/>
             <w:hideMark/>
           </w:tcPr>
           <w:p>
@@ -3872,7 +4274,7 @@
                 <w:rFonts w:eastAsia="Times New Roman" w:cs="Arial"/>
                 <w:lang w:eastAsia="en-GB"/>
               </w:rPr>
-              <w:t>Creates analysis artefacts, such as use cases and/or user stories to enable effective delivery of software activities. (S9) </w:t>
+              <w:t>Describes how they have operated independently to complete tasks to given deadlines which reflect the level of responsibility assigned to them by the organisation. (B1) </w:t>
             </w:r>
           </w:p>
         </w:tc>
@@ -3886,6 +4288,7 @@
               <w:right w:val="single" w:sz="6" w:space="0" w:color="auto"/>
             </w:tcBorders>
             <w:shd w:val="clear" w:color="auto" w:fill="auto"/>
+            <w:vAlign w:val="center"/>
             <w:hideMark/>
           </w:tcPr>
           <w:p>
@@ -3920,6 +4323,7 @@
               <w:right w:val="single" w:sz="6" w:space="0" w:color="auto"/>
             </w:tcBorders>
             <w:shd w:val="clear" w:color="auto" w:fill="auto"/>
+            <w:vAlign w:val="center"/>
             <w:hideMark/>
           </w:tcPr>
           <w:p>
@@ -3935,8 +4339,7 @@
                 <w:rFonts w:eastAsia="Times New Roman" w:cs="Arial"/>
                 <w:lang w:eastAsia="en-GB"/>
               </w:rPr>
-              <w:lastRenderedPageBreak/>
-              <w:t>Explains how they have interpreted and implemented a given design whilst remaining compliant with security and maintainability requirements. (S17) </w:t>
+              <w:t>Illustrates how they have worked collaboratively with people in different roles, internally and externally, which shows a positive attitude to inclusion &amp; diversity. (B4) </w:t>
             </w:r>
           </w:p>
         </w:tc>
@@ -3950,6 +4353,7 @@
               <w:right w:val="single" w:sz="6" w:space="0" w:color="auto"/>
             </w:tcBorders>
             <w:shd w:val="clear" w:color="auto" w:fill="auto"/>
+            <w:vAlign w:val="center"/>
             <w:hideMark/>
           </w:tcPr>
           <w:p>
@@ -3984,6 +4388,7 @@
               <w:right w:val="single" w:sz="6" w:space="0" w:color="auto"/>
             </w:tcBorders>
             <w:shd w:val="clear" w:color="auto" w:fill="auto"/>
+            <w:vAlign w:val="center"/>
             <w:hideMark/>
           </w:tcPr>
           <w:p>
@@ -3999,7 +4404,7 @@
                 <w:rFonts w:eastAsia="Times New Roman" w:cs="Arial"/>
                 <w:lang w:eastAsia="en-GB"/>
               </w:rPr>
-              <w:t>Describes how they have operated independently to complete tasks to given deadlines which reflect the level of responsibility assigned to them by the organisation. (B1) </w:t>
+              <w:t>Explains how they have established an approach in the workplace which reflects integrity with respect to ethical, legal, and regulatory matters and ensures the protection of personal data, safety and security. (B5) </w:t>
             </w:r>
           </w:p>
         </w:tc>
@@ -4013,6 +4418,7 @@
               <w:right w:val="single" w:sz="6" w:space="0" w:color="auto"/>
             </w:tcBorders>
             <w:shd w:val="clear" w:color="auto" w:fill="auto"/>
+            <w:vAlign w:val="center"/>
             <w:hideMark/>
           </w:tcPr>
           <w:p>
@@ -4047,6 +4453,7 @@
               <w:right w:val="single" w:sz="6" w:space="0" w:color="auto"/>
             </w:tcBorders>
             <w:shd w:val="clear" w:color="auto" w:fill="auto"/>
+            <w:vAlign w:val="center"/>
             <w:hideMark/>
           </w:tcPr>
           <w:p>
@@ -4062,7 +4469,7 @@
                 <w:rFonts w:eastAsia="Times New Roman" w:cs="Arial"/>
                 <w:lang w:eastAsia="en-GB"/>
               </w:rPr>
-              <w:t>Illustrates how they have worked collaboratively with people in different roles, internally and externally, which shows a positive attitude to inclusion &amp; diversity. (B4) </w:t>
+              <w:t>Illustrates their approach to meeting unexpected minor changes at work and outlines their approach to delivering within their remit using their initiative. (B6) </w:t>
             </w:r>
           </w:p>
         </w:tc>
@@ -4076,6 +4483,7 @@
               <w:right w:val="single" w:sz="6" w:space="0" w:color="auto"/>
             </w:tcBorders>
             <w:shd w:val="clear" w:color="auto" w:fill="auto"/>
+            <w:vAlign w:val="center"/>
             <w:hideMark/>
           </w:tcPr>
           <w:p>
@@ -4110,6 +4518,7 @@
               <w:right w:val="single" w:sz="6" w:space="0" w:color="auto"/>
             </w:tcBorders>
             <w:shd w:val="clear" w:color="auto" w:fill="auto"/>
+            <w:vAlign w:val="center"/>
             <w:hideMark/>
           </w:tcPr>
           <w:p>
@@ -4125,7 +4534,7 @@
                 <w:rFonts w:eastAsia="Times New Roman" w:cs="Arial"/>
                 <w:lang w:eastAsia="en-GB"/>
               </w:rPr>
-              <w:t>Explains how they have established an approach in the workplace which reflects integrity with respect to ethical, legal, and regulatory matters and ensures the protection of personal data, safety and security. (B5) </w:t>
+              <w:t>Explains how they have communicated effectively in a variety of situations to both a technical and non-technical audience. (B7) </w:t>
             </w:r>
           </w:p>
         </w:tc>
@@ -4139,6 +4548,7 @@
               <w:right w:val="single" w:sz="6" w:space="0" w:color="auto"/>
             </w:tcBorders>
             <w:shd w:val="clear" w:color="auto" w:fill="auto"/>
+            <w:vAlign w:val="center"/>
             <w:hideMark/>
           </w:tcPr>
           <w:p>
@@ -4173,6 +4583,7 @@
               <w:right w:val="single" w:sz="6" w:space="0" w:color="auto"/>
             </w:tcBorders>
             <w:shd w:val="clear" w:color="auto" w:fill="auto"/>
+            <w:vAlign w:val="center"/>
             <w:hideMark/>
           </w:tcPr>
           <w:p>
@@ -4188,7 +4599,7 @@
                 <w:rFonts w:eastAsia="Times New Roman" w:cs="Arial"/>
                 <w:lang w:eastAsia="en-GB"/>
               </w:rPr>
-              <w:t>Illustrates their approach to meeting unexpected minor changes at work and outlines their approach to delivering within their remit using their initiative. (B6) </w:t>
+              <w:t>Illustrates how they have responded to the business context with curiosity to explore new opportunities and techniques with tenacity to improve solution performance, establishing an approach to methods and solutions which reflects a determination to succeed (B8) </w:t>
             </w:r>
           </w:p>
         </w:tc>
@@ -4202,6 +4613,7 @@
               <w:right w:val="single" w:sz="6" w:space="0" w:color="auto"/>
             </w:tcBorders>
             <w:shd w:val="clear" w:color="auto" w:fill="auto"/>
+            <w:vAlign w:val="center"/>
             <w:hideMark/>
           </w:tcPr>
           <w:p>
@@ -4236,6 +4648,7 @@
               <w:right w:val="single" w:sz="6" w:space="0" w:color="auto"/>
             </w:tcBorders>
             <w:shd w:val="clear" w:color="auto" w:fill="auto"/>
+            <w:vAlign w:val="center"/>
             <w:hideMark/>
           </w:tcPr>
           <w:p>
@@ -4251,7 +4664,7 @@
                 <w:rFonts w:eastAsia="Times New Roman" w:cs="Arial"/>
                 <w:lang w:eastAsia="en-GB"/>
               </w:rPr>
-              <w:t>Explains how they have communicated effectively in a variety of situations to both a technical and non-technical audience. (B7) </w:t>
+              <w:t>Explains how they reflect on their continued professional development and act independently to seek out new opportunities (B9) </w:t>
             </w:r>
           </w:p>
         </w:tc>
@@ -4265,6 +4678,7 @@
               <w:right w:val="single" w:sz="6" w:space="0" w:color="auto"/>
             </w:tcBorders>
             <w:shd w:val="clear" w:color="auto" w:fill="auto"/>
+            <w:vAlign w:val="center"/>
             <w:hideMark/>
           </w:tcPr>
           <w:p>
@@ -4285,132 +4699,6 @@
           </w:p>
         </w:tc>
       </w:tr>
-      <w:tr>
-        <w:trPr>
-          <w:trHeight w:val="300"/>
-        </w:trPr>
-        <w:tc>
-          <w:tcPr>
-            <w:tcW w:w="8781" w:type="dxa"/>
-            <w:tcBorders>
-              <w:top w:val="single" w:sz="6" w:space="0" w:color="auto"/>
-              <w:left w:val="single" w:sz="6" w:space="0" w:color="auto"/>
-              <w:bottom w:val="single" w:sz="6" w:space="0" w:color="auto"/>
-              <w:right w:val="single" w:sz="6" w:space="0" w:color="auto"/>
-            </w:tcBorders>
-            <w:shd w:val="clear" w:color="auto" w:fill="auto"/>
-            <w:hideMark/>
-          </w:tcPr>
-          <w:p>
-            <w:pPr>
-              <w:textAlignment w:val="baseline"/>
-              <w:rPr>
-                <w:rFonts w:eastAsia="Times New Roman" w:cs="Arial"/>
-                <w:lang w:eastAsia="en-GB"/>
-              </w:rPr>
-            </w:pPr>
-            <w:r>
-              <w:rPr>
-                <w:rFonts w:eastAsia="Times New Roman" w:cs="Arial"/>
-                <w:lang w:eastAsia="en-GB"/>
-              </w:rPr>
-              <w:t>Illustrates how they have responded to the business context with curiosity to explore new opportunities and techniques with tenacity to improve solution performance, establishing an approach to methods and solutions which reflects a determination to succeed (B8) </w:t>
-            </w:r>
-          </w:p>
-        </w:tc>
-        <w:tc>
-          <w:tcPr>
-            <w:tcW w:w="6084" w:type="dxa"/>
-            <w:tcBorders>
-              <w:top w:val="single" w:sz="6" w:space="0" w:color="auto"/>
-              <w:left w:val="single" w:sz="6" w:space="0" w:color="auto"/>
-              <w:bottom w:val="single" w:sz="6" w:space="0" w:color="auto"/>
-              <w:right w:val="single" w:sz="6" w:space="0" w:color="auto"/>
-            </w:tcBorders>
-            <w:shd w:val="clear" w:color="auto" w:fill="auto"/>
-            <w:hideMark/>
-          </w:tcPr>
-          <w:p>
-            <w:pPr>
-              <w:textAlignment w:val="baseline"/>
-              <w:rPr>
-                <w:rFonts w:eastAsia="Times New Roman" w:cs="Arial"/>
-                <w:lang w:eastAsia="en-GB"/>
-              </w:rPr>
-            </w:pPr>
-            <w:r>
-              <w:rPr>
-                <w:rFonts w:eastAsia="Times New Roman" w:cs="Arial"/>
-                <w:lang w:eastAsia="en-GB"/>
-              </w:rPr>
-              <w:t> </w:t>
-            </w:r>
-          </w:p>
-        </w:tc>
-      </w:tr>
-      <w:tr>
-        <w:trPr>
-          <w:trHeight w:val="300"/>
-        </w:trPr>
-        <w:tc>
-          <w:tcPr>
-            <w:tcW w:w="8781" w:type="dxa"/>
-            <w:tcBorders>
-              <w:top w:val="single" w:sz="6" w:space="0" w:color="auto"/>
-              <w:left w:val="single" w:sz="6" w:space="0" w:color="auto"/>
-              <w:bottom w:val="single" w:sz="6" w:space="0" w:color="auto"/>
-              <w:right w:val="single" w:sz="6" w:space="0" w:color="auto"/>
-            </w:tcBorders>
-            <w:shd w:val="clear" w:color="auto" w:fill="auto"/>
-            <w:hideMark/>
-          </w:tcPr>
-          <w:p>
-            <w:pPr>
-              <w:textAlignment w:val="baseline"/>
-              <w:rPr>
-                <w:rFonts w:eastAsia="Times New Roman" w:cs="Arial"/>
-                <w:lang w:eastAsia="en-GB"/>
-              </w:rPr>
-            </w:pPr>
-            <w:r>
-              <w:rPr>
-                <w:rFonts w:eastAsia="Times New Roman" w:cs="Arial"/>
-                <w:lang w:eastAsia="en-GB"/>
-              </w:rPr>
-              <w:t>Explains how they reflect on their continued professional development and act independently to seek out new opportunities (B9) </w:t>
-            </w:r>
-          </w:p>
-        </w:tc>
-        <w:tc>
-          <w:tcPr>
-            <w:tcW w:w="6084" w:type="dxa"/>
-            <w:tcBorders>
-              <w:top w:val="single" w:sz="6" w:space="0" w:color="auto"/>
-              <w:left w:val="single" w:sz="6" w:space="0" w:color="auto"/>
-              <w:bottom w:val="single" w:sz="6" w:space="0" w:color="auto"/>
-              <w:right w:val="single" w:sz="6" w:space="0" w:color="auto"/>
-            </w:tcBorders>
-            <w:shd w:val="clear" w:color="auto" w:fill="auto"/>
-            <w:hideMark/>
-          </w:tcPr>
-          <w:p>
-            <w:pPr>
-              <w:textAlignment w:val="baseline"/>
-              <w:rPr>
-                <w:rFonts w:eastAsia="Times New Roman" w:cs="Arial"/>
-                <w:lang w:eastAsia="en-GB"/>
-              </w:rPr>
-            </w:pPr>
-            <w:r>
-              <w:rPr>
-                <w:rFonts w:eastAsia="Times New Roman" w:cs="Arial"/>
-                <w:lang w:eastAsia="en-GB"/>
-              </w:rPr>
-              <w:t> </w:t>
-            </w:r>
-          </w:p>
-        </w:tc>
-      </w:tr>
     </w:tbl>
     <w:p>
       <w:pPr>
@@ -4441,6 +4729,7 @@
           <w:bCs/>
           <w:lang w:eastAsia="en-GB"/>
         </w:rPr>
+        <w:lastRenderedPageBreak/>
         <w:br w:type="page"/>
       </w:r>
     </w:p>
@@ -4646,6 +4935,7 @@
               <w:right w:val="single" w:sz="6" w:space="0" w:color="auto"/>
             </w:tcBorders>
             <w:shd w:val="clear" w:color="auto" w:fill="auto"/>
+            <w:vAlign w:val="center"/>
             <w:hideMark/>
           </w:tcPr>
           <w:p>
@@ -4710,6 +5000,7 @@
               <w:right w:val="single" w:sz="6" w:space="0" w:color="auto"/>
             </w:tcBorders>
             <w:shd w:val="clear" w:color="auto" w:fill="auto"/>
+            <w:vAlign w:val="center"/>
             <w:hideMark/>
           </w:tcPr>
           <w:p>
@@ -4739,6 +5030,7 @@
               <w:right w:val="single" w:sz="6" w:space="0" w:color="auto"/>
             </w:tcBorders>
             <w:shd w:val="clear" w:color="auto" w:fill="auto"/>
+            <w:vAlign w:val="center"/>
             <w:hideMark/>
           </w:tcPr>
           <w:p>
@@ -4773,6 +5065,7 @@
               <w:right w:val="single" w:sz="6" w:space="0" w:color="auto"/>
             </w:tcBorders>
             <w:shd w:val="clear" w:color="auto" w:fill="auto"/>
+            <w:vAlign w:val="center"/>
             <w:hideMark/>
           </w:tcPr>
           <w:p>
@@ -4802,6 +5095,7 @@
               <w:right w:val="single" w:sz="6" w:space="0" w:color="auto"/>
             </w:tcBorders>
             <w:shd w:val="clear" w:color="auto" w:fill="auto"/>
+            <w:vAlign w:val="center"/>
             <w:hideMark/>
           </w:tcPr>
           <w:p>
@@ -4867,7 +5161,7 @@
 </file>
 
 <file path=word/endnotes.xml><?xml version="1.0" encoding="utf-8"?>
-<w:endnotes xmlns:wpc="http://schemas.microsoft.com/office/word/2010/wordprocessingCanvas" xmlns:cx="http://schemas.microsoft.com/office/drawing/2014/chartex" xmlns:cx1="http://schemas.microsoft.com/office/drawing/2015/9/8/chartex" xmlns:cx2="http://schemas.microsoft.com/office/drawing/2015/10/21/chartex" xmlns:cx3="http://schemas.microsoft.com/office/drawing/2016/5/9/chartex" xmlns:cx4="http://schemas.microsoft.com/office/drawing/2016/5/10/chartex" xmlns:cx5="http://schemas.microsoft.com/office/drawing/2016/5/11/chartex" xmlns:cx6="http://schemas.microsoft.com/office/drawing/2016/5/12/chartex" xmlns:cx7="http://schemas.microsoft.com/office/drawing/2016/5/13/chartex" xmlns:cx8="http://schemas.microsoft.com/office/drawing/2016/5/14/chartex" xmlns:mc="http://schemas.openxmlformats.org/markup-compatibility/2006" xmlns:aink="http://schemas.microsoft.com/office/drawing/2016/ink" xmlns:am3d="http://schemas.microsoft.com/office/drawing/2017/model3d" xmlns:o="urn:schemas-microsoft-com:office:office" xmlns:oel="http://schemas.microsoft.com/office/2019/extlst" xmlns:r="http://schemas.openxmlformats.org/officeDocument/2006/relationships" xmlns:m="http://schemas.openxmlformats.org/officeDocument/2006/math" xmlns:v="urn:schemas-microsoft-com:vml" xmlns:wp14="http://schemas.microsoft.com/office/word/2010/wordprocessingDrawing" xmlns:wp="http://schemas.openxmlformats.org/drawingml/2006/wordprocessingDrawing" xmlns:w10="urn:schemas-microsoft-com:office:word" xmlns:w="http://schemas.openxmlformats.org/wordprocessingml/2006/main" xmlns:w14="http://schemas.microsoft.com/office/word/2010/wordml" xmlns:w15="http://schemas.microsoft.com/office/word/2012/wordml" xmlns:w16cex="http://schemas.microsoft.com/office/word/2018/wordml/cex" xmlns:w16cid="http://schemas.microsoft.com/office/word/2016/wordml/cid" xmlns:w16="http://schemas.microsoft.com/office/word/2018/wordml" xmlns:w16du="http://schemas.microsoft.com/office/word/2023/wordml/word16du" xmlns:w16sdtdh="http://schemas.microsoft.com/office/word/2020/wordml/sdtdatahash" xmlns:w16se="http://schemas.microsoft.com/office/word/2015/wordml/symex" xmlns:wpg="http://schemas.microsoft.com/office/word/2010/wordprocessingGroup" xmlns:wpi="http://schemas.microsoft.com/office/word/2010/wordprocessingInk" xmlns:wne="http://schemas.microsoft.com/office/word/2006/wordml" xmlns:wps="http://schemas.microsoft.com/office/word/2010/wordprocessingShape" mc:Ignorable="w14 w15 w16se w16cid w16 w16cex w16sdtdh w16du wp14">
+<w:endnotes xmlns:wpc="http://schemas.microsoft.com/office/word/2010/wordprocessingCanvas" xmlns:cx="http://schemas.microsoft.com/office/drawing/2014/chartex" xmlns:cx1="http://schemas.microsoft.com/office/drawing/2015/9/8/chartex" xmlns:cx2="http://schemas.microsoft.com/office/drawing/2015/10/21/chartex" xmlns:cx3="http://schemas.microsoft.com/office/drawing/2016/5/9/chartex" xmlns:cx4="http://schemas.microsoft.com/office/drawing/2016/5/10/chartex" xmlns:cx5="http://schemas.microsoft.com/office/drawing/2016/5/11/chartex" xmlns:cx6="http://schemas.microsoft.com/office/drawing/2016/5/12/chartex" xmlns:cx7="http://schemas.microsoft.com/office/drawing/2016/5/13/chartex" xmlns:cx8="http://schemas.microsoft.com/office/drawing/2016/5/14/chartex" xmlns:mc="http://schemas.openxmlformats.org/markup-compatibility/2006" xmlns:aink="http://schemas.microsoft.com/office/drawing/2016/ink" xmlns:am3d="http://schemas.microsoft.com/office/drawing/2017/model3d" xmlns:o="urn:schemas-microsoft-com:office:office" xmlns:oel="http://schemas.microsoft.com/office/2019/extlst" xmlns:r="http://schemas.openxmlformats.org/officeDocument/2006/relationships" xmlns:m="http://schemas.openxmlformats.org/officeDocument/2006/math" xmlns:v="urn:schemas-microsoft-com:vml" xmlns:wp14="http://schemas.microsoft.com/office/word/2010/wordprocessingDrawing" xmlns:wp="http://schemas.openxmlformats.org/drawingml/2006/wordprocessingDrawing" xmlns:w10="urn:schemas-microsoft-com:office:word" xmlns:w="http://schemas.openxmlformats.org/wordprocessingml/2006/main" xmlns:w14="http://schemas.microsoft.com/office/word/2010/wordml" xmlns:w15="http://schemas.microsoft.com/office/word/2012/wordml" xmlns:w16cex="http://schemas.microsoft.com/office/word/2018/wordml/cex" xmlns:w16cid="http://schemas.microsoft.com/office/word/2016/wordml/cid" xmlns:w16="http://schemas.microsoft.com/office/word/2018/wordml" xmlns:w16du="http://schemas.microsoft.com/office/word/2023/wordml/word16du" xmlns:w16sdtdh="http://schemas.microsoft.com/office/word/2020/wordml/sdtdatahash" xmlns:w16sdtfl="http://schemas.microsoft.com/office/word/2024/wordml/sdtformatlock" xmlns:w16se="http://schemas.microsoft.com/office/word/2015/wordml/symex" xmlns:wpg="http://schemas.microsoft.com/office/word/2010/wordprocessingGroup" xmlns:wpi="http://schemas.microsoft.com/office/word/2010/wordprocessingInk" xmlns:wne="http://schemas.microsoft.com/office/word/2006/wordml" xmlns:wps="http://schemas.microsoft.com/office/word/2010/wordprocessingShape" mc:Ignorable="w14 w15 w16se w16cid w16 w16cex w16sdtdh w16sdtfl w16du wp14">
   <w:endnote w:type="separator" w:id="-1">
     <w:p>
       <w:r>
@@ -4889,7 +5183,7 @@
 </file>
 
 <file path=word/footer1.xml><?xml version="1.0" encoding="utf-8"?>
-<w:ftr xmlns:wpc="http://schemas.microsoft.com/office/word/2010/wordprocessingCanvas" xmlns:cx="http://schemas.microsoft.com/office/drawing/2014/chartex" xmlns:cx1="http://schemas.microsoft.com/office/drawing/2015/9/8/chartex" xmlns:cx2="http://schemas.microsoft.com/office/drawing/2015/10/21/chartex" xmlns:cx3="http://schemas.microsoft.com/office/drawing/2016/5/9/chartex" xmlns:cx4="http://schemas.microsoft.com/office/drawing/2016/5/10/chartex" xmlns:cx5="http://schemas.microsoft.com/office/drawing/2016/5/11/chartex" xmlns:cx6="http://schemas.microsoft.com/office/drawing/2016/5/12/chartex" xmlns:cx7="http://schemas.microsoft.com/office/drawing/2016/5/13/chartex" xmlns:cx8="http://schemas.microsoft.com/office/drawing/2016/5/14/chartex" xmlns:mc="http://schemas.openxmlformats.org/markup-compatibility/2006" xmlns:aink="http://schemas.microsoft.com/office/drawing/2016/ink" xmlns:am3d="http://schemas.microsoft.com/office/drawing/2017/model3d" xmlns:o="urn:schemas-microsoft-com:office:office" xmlns:oel="http://schemas.microsoft.com/office/2019/extlst" xmlns:r="http://schemas.openxmlformats.org/officeDocument/2006/relationships" xmlns:m="http://schemas.openxmlformats.org/officeDocument/2006/math" xmlns:v="urn:schemas-microsoft-com:vml" xmlns:wp14="http://schemas.microsoft.com/office/word/2010/wordprocessingDrawing" xmlns:wp="http://schemas.openxmlformats.org/drawingml/2006/wordprocessingDrawing" xmlns:w10="urn:schemas-microsoft-com:office:word" xmlns:w="http://schemas.openxmlformats.org/wordprocessingml/2006/main" xmlns:w14="http://schemas.microsoft.com/office/word/2010/wordml" xmlns:w15="http://schemas.microsoft.com/office/word/2012/wordml" xmlns:w16cex="http://schemas.microsoft.com/office/word/2018/wordml/cex" xmlns:w16cid="http://schemas.microsoft.com/office/word/2016/wordml/cid" xmlns:w16="http://schemas.microsoft.com/office/word/2018/wordml" xmlns:w16du="http://schemas.microsoft.com/office/word/2023/wordml/word16du" xmlns:w16sdtdh="http://schemas.microsoft.com/office/word/2020/wordml/sdtdatahash" xmlns:w16se="http://schemas.microsoft.com/office/word/2015/wordml/symex" xmlns:wpg="http://schemas.microsoft.com/office/word/2010/wordprocessingGroup" xmlns:wpi="http://schemas.microsoft.com/office/word/2010/wordprocessingInk" xmlns:wne="http://schemas.microsoft.com/office/word/2006/wordml" xmlns:wps="http://schemas.microsoft.com/office/word/2010/wordprocessingShape" mc:Ignorable="w14 w15 w16se w16cid w16 w16cex w16sdtdh w16du wp14">
+<w:ftr xmlns:wpc="http://schemas.microsoft.com/office/word/2010/wordprocessingCanvas" xmlns:cx="http://schemas.microsoft.com/office/drawing/2014/chartex" xmlns:cx1="http://schemas.microsoft.com/office/drawing/2015/9/8/chartex" xmlns:cx2="http://schemas.microsoft.com/office/drawing/2015/10/21/chartex" xmlns:cx3="http://schemas.microsoft.com/office/drawing/2016/5/9/chartex" xmlns:cx4="http://schemas.microsoft.com/office/drawing/2016/5/10/chartex" xmlns:cx5="http://schemas.microsoft.com/office/drawing/2016/5/11/chartex" xmlns:cx6="http://schemas.microsoft.com/office/drawing/2016/5/12/chartex" xmlns:cx7="http://schemas.microsoft.com/office/drawing/2016/5/13/chartex" xmlns:cx8="http://schemas.microsoft.com/office/drawing/2016/5/14/chartex" xmlns:mc="http://schemas.openxmlformats.org/markup-compatibility/2006" xmlns:aink="http://schemas.microsoft.com/office/drawing/2016/ink" xmlns:am3d="http://schemas.microsoft.com/office/drawing/2017/model3d" xmlns:o="urn:schemas-microsoft-com:office:office" xmlns:oel="http://schemas.microsoft.com/office/2019/extlst" xmlns:r="http://schemas.openxmlformats.org/officeDocument/2006/relationships" xmlns:m="http://schemas.openxmlformats.org/officeDocument/2006/math" xmlns:v="urn:schemas-microsoft-com:vml" xmlns:wp14="http://schemas.microsoft.com/office/word/2010/wordprocessingDrawing" xmlns:wp="http://schemas.openxmlformats.org/drawingml/2006/wordprocessingDrawing" xmlns:w10="urn:schemas-microsoft-com:office:word" xmlns:w="http://schemas.openxmlformats.org/wordprocessingml/2006/main" xmlns:w14="http://schemas.microsoft.com/office/word/2010/wordml" xmlns:w15="http://schemas.microsoft.com/office/word/2012/wordml" xmlns:w16cex="http://schemas.microsoft.com/office/word/2018/wordml/cex" xmlns:w16cid="http://schemas.microsoft.com/office/word/2016/wordml/cid" xmlns:w16="http://schemas.microsoft.com/office/word/2018/wordml" xmlns:w16du="http://schemas.microsoft.com/office/word/2023/wordml/word16du" xmlns:w16sdtdh="http://schemas.microsoft.com/office/word/2020/wordml/sdtdatahash" xmlns:w16sdtfl="http://schemas.microsoft.com/office/word/2024/wordml/sdtformatlock" xmlns:w16se="http://schemas.microsoft.com/office/word/2015/wordml/symex" xmlns:wpg="http://schemas.microsoft.com/office/word/2010/wordprocessingGroup" xmlns:wpi="http://schemas.microsoft.com/office/word/2010/wordprocessingInk" xmlns:wne="http://schemas.microsoft.com/office/word/2006/wordml" xmlns:wps="http://schemas.microsoft.com/office/word/2010/wordprocessingShape" mc:Ignorable="w14 w15 w16se w16cid w16 w16cex w16sdtdh w16sdtfl w16du wp14">
   <w:sdt>
     <w:sdtPr>
       <w:rPr>
@@ -5122,7 +5416,7 @@
 </file>
 
 <file path=word/footer2.xml><?xml version="1.0" encoding="utf-8"?>
-<w:ftr xmlns:wpc="http://schemas.microsoft.com/office/word/2010/wordprocessingCanvas" xmlns:cx="http://schemas.microsoft.com/office/drawing/2014/chartex" xmlns:cx1="http://schemas.microsoft.com/office/drawing/2015/9/8/chartex" xmlns:cx2="http://schemas.microsoft.com/office/drawing/2015/10/21/chartex" xmlns:cx3="http://schemas.microsoft.com/office/drawing/2016/5/9/chartex" xmlns:cx4="http://schemas.microsoft.com/office/drawing/2016/5/10/chartex" xmlns:cx5="http://schemas.microsoft.com/office/drawing/2016/5/11/chartex" xmlns:cx6="http://schemas.microsoft.com/office/drawing/2016/5/12/chartex" xmlns:cx7="http://schemas.microsoft.com/office/drawing/2016/5/13/chartex" xmlns:cx8="http://schemas.microsoft.com/office/drawing/2016/5/14/chartex" xmlns:mc="http://schemas.openxmlformats.org/markup-compatibility/2006" xmlns:aink="http://schemas.microsoft.com/office/drawing/2016/ink" xmlns:am3d="http://schemas.microsoft.com/office/drawing/2017/model3d" xmlns:o="urn:schemas-microsoft-com:office:office" xmlns:oel="http://schemas.microsoft.com/office/2019/extlst" xmlns:r="http://schemas.openxmlformats.org/officeDocument/2006/relationships" xmlns:m="http://schemas.openxmlformats.org/officeDocument/2006/math" xmlns:v="urn:schemas-microsoft-com:vml" xmlns:wp14="http://schemas.microsoft.com/office/word/2010/wordprocessingDrawing" xmlns:wp="http://schemas.openxmlformats.org/drawingml/2006/wordprocessingDrawing" xmlns:w10="urn:schemas-microsoft-com:office:word" xmlns:w="http://schemas.openxmlformats.org/wordprocessingml/2006/main" xmlns:w14="http://schemas.microsoft.com/office/word/2010/wordml" xmlns:w15="http://schemas.microsoft.com/office/word/2012/wordml" xmlns:w16cex="http://schemas.microsoft.com/office/word/2018/wordml/cex" xmlns:w16cid="http://schemas.microsoft.com/office/word/2016/wordml/cid" xmlns:w16="http://schemas.microsoft.com/office/word/2018/wordml" xmlns:w16du="http://schemas.microsoft.com/office/word/2023/wordml/word16du" xmlns:w16sdtdh="http://schemas.microsoft.com/office/word/2020/wordml/sdtdatahash" xmlns:w16se="http://schemas.microsoft.com/office/word/2015/wordml/symex" xmlns:wpg="http://schemas.microsoft.com/office/word/2010/wordprocessingGroup" xmlns:wpi="http://schemas.microsoft.com/office/word/2010/wordprocessingInk" xmlns:wne="http://schemas.microsoft.com/office/word/2006/wordml" xmlns:wps="http://schemas.microsoft.com/office/word/2010/wordprocessingShape" mc:Ignorable="w14 w15 w16se w16cid w16 w16cex w16sdtdh w16du wp14">
+<w:ftr xmlns:wpc="http://schemas.microsoft.com/office/word/2010/wordprocessingCanvas" xmlns:cx="http://schemas.microsoft.com/office/drawing/2014/chartex" xmlns:cx1="http://schemas.microsoft.com/office/drawing/2015/9/8/chartex" xmlns:cx2="http://schemas.microsoft.com/office/drawing/2015/10/21/chartex" xmlns:cx3="http://schemas.microsoft.com/office/drawing/2016/5/9/chartex" xmlns:cx4="http://schemas.microsoft.com/office/drawing/2016/5/10/chartex" xmlns:cx5="http://schemas.microsoft.com/office/drawing/2016/5/11/chartex" xmlns:cx6="http://schemas.microsoft.com/office/drawing/2016/5/12/chartex" xmlns:cx7="http://schemas.microsoft.com/office/drawing/2016/5/13/chartex" xmlns:cx8="http://schemas.microsoft.com/office/drawing/2016/5/14/chartex" xmlns:mc="http://schemas.openxmlformats.org/markup-compatibility/2006" xmlns:aink="http://schemas.microsoft.com/office/drawing/2016/ink" xmlns:am3d="http://schemas.microsoft.com/office/drawing/2017/model3d" xmlns:o="urn:schemas-microsoft-com:office:office" xmlns:oel="http://schemas.microsoft.com/office/2019/extlst" xmlns:r="http://schemas.openxmlformats.org/officeDocument/2006/relationships" xmlns:m="http://schemas.openxmlformats.org/officeDocument/2006/math" xmlns:v="urn:schemas-microsoft-com:vml" xmlns:wp14="http://schemas.microsoft.com/office/word/2010/wordprocessingDrawing" xmlns:wp="http://schemas.openxmlformats.org/drawingml/2006/wordprocessingDrawing" xmlns:w10="urn:schemas-microsoft-com:office:word" xmlns:w="http://schemas.openxmlformats.org/wordprocessingml/2006/main" xmlns:w14="http://schemas.microsoft.com/office/word/2010/wordml" xmlns:w15="http://schemas.microsoft.com/office/word/2012/wordml" xmlns:w16cex="http://schemas.microsoft.com/office/word/2018/wordml/cex" xmlns:w16cid="http://schemas.microsoft.com/office/word/2016/wordml/cid" xmlns:w16="http://schemas.microsoft.com/office/word/2018/wordml" xmlns:w16du="http://schemas.microsoft.com/office/word/2023/wordml/word16du" xmlns:w16sdtdh="http://schemas.microsoft.com/office/word/2020/wordml/sdtdatahash" xmlns:w16sdtfl="http://schemas.microsoft.com/office/word/2024/wordml/sdtformatlock" xmlns:w16se="http://schemas.microsoft.com/office/word/2015/wordml/symex" xmlns:wpg="http://schemas.microsoft.com/office/word/2010/wordprocessingGroup" xmlns:wpi="http://schemas.microsoft.com/office/word/2010/wordprocessingInk" xmlns:wne="http://schemas.microsoft.com/office/word/2006/wordml" xmlns:wps="http://schemas.microsoft.com/office/word/2010/wordprocessingShape" mc:Ignorable="w14 w15 w16se w16cid w16 w16cex w16sdtdh w16sdtfl w16du wp14">
   <w:p>
     <w:pPr>
       <w:rPr>
@@ -5353,7 +5647,7 @@
 </file>
 
 <file path=word/footnotes.xml><?xml version="1.0" encoding="utf-8"?>
-<w:footnotes xmlns:wpc="http://schemas.microsoft.com/office/word/2010/wordprocessingCanvas" xmlns:cx="http://schemas.microsoft.com/office/drawing/2014/chartex" xmlns:cx1="http://schemas.microsoft.com/office/drawing/2015/9/8/chartex" xmlns:cx2="http://schemas.microsoft.com/office/drawing/2015/10/21/chartex" xmlns:cx3="http://schemas.microsoft.com/office/drawing/2016/5/9/chartex" xmlns:cx4="http://schemas.microsoft.com/office/drawing/2016/5/10/chartex" xmlns:cx5="http://schemas.microsoft.com/office/drawing/2016/5/11/chartex" xmlns:cx6="http://schemas.microsoft.com/office/drawing/2016/5/12/chartex" xmlns:cx7="http://schemas.microsoft.com/office/drawing/2016/5/13/chartex" xmlns:cx8="http://schemas.microsoft.com/office/drawing/2016/5/14/chartex" xmlns:mc="http://schemas.openxmlformats.org/markup-compatibility/2006" xmlns:aink="http://schemas.microsoft.com/office/drawing/2016/ink" xmlns:am3d="http://schemas.microsoft.com/office/drawing/2017/model3d" xmlns:o="urn:schemas-microsoft-com:office:office" xmlns:oel="http://schemas.microsoft.com/office/2019/extlst" xmlns:r="http://schemas.openxmlformats.org/officeDocument/2006/relationships" xmlns:m="http://schemas.openxmlformats.org/officeDocument/2006/math" xmlns:v="urn:schemas-microsoft-com:vml" xmlns:wp14="http://schemas.microsoft.com/office/word/2010/wordprocessingDrawing" xmlns:wp="http://schemas.openxmlformats.org/drawingml/2006/wordprocessingDrawing" xmlns:w10="urn:schemas-microsoft-com:office:word" xmlns:w="http://schemas.openxmlformats.org/wordprocessingml/2006/main" xmlns:w14="http://schemas.microsoft.com/office/word/2010/wordml" xmlns:w15="http://schemas.microsoft.com/office/word/2012/wordml" xmlns:w16cex="http://schemas.microsoft.com/office/word/2018/wordml/cex" xmlns:w16cid="http://schemas.microsoft.com/office/word/2016/wordml/cid" xmlns:w16="http://schemas.microsoft.com/office/word/2018/wordml" xmlns:w16du="http://schemas.microsoft.com/office/word/2023/wordml/word16du" xmlns:w16sdtdh="http://schemas.microsoft.com/office/word/2020/wordml/sdtdatahash" xmlns:w16se="http://schemas.microsoft.com/office/word/2015/wordml/symex" xmlns:wpg="http://schemas.microsoft.com/office/word/2010/wordprocessingGroup" xmlns:wpi="http://schemas.microsoft.com/office/word/2010/wordprocessingInk" xmlns:wne="http://schemas.microsoft.com/office/word/2006/wordml" xmlns:wps="http://schemas.microsoft.com/office/word/2010/wordprocessingShape" mc:Ignorable="w14 w15 w16se w16cid w16 w16cex w16sdtdh w16du wp14">
+<w:footnotes xmlns:wpc="http://schemas.microsoft.com/office/word/2010/wordprocessingCanvas" xmlns:cx="http://schemas.microsoft.com/office/drawing/2014/chartex" xmlns:cx1="http://schemas.microsoft.com/office/drawing/2015/9/8/chartex" xmlns:cx2="http://schemas.microsoft.com/office/drawing/2015/10/21/chartex" xmlns:cx3="http://schemas.microsoft.com/office/drawing/2016/5/9/chartex" xmlns:cx4="http://schemas.microsoft.com/office/drawing/2016/5/10/chartex" xmlns:cx5="http://schemas.microsoft.com/office/drawing/2016/5/11/chartex" xmlns:cx6="http://schemas.microsoft.com/office/drawing/2016/5/12/chartex" xmlns:cx7="http://schemas.microsoft.com/office/drawing/2016/5/13/chartex" xmlns:cx8="http://schemas.microsoft.com/office/drawing/2016/5/14/chartex" xmlns:mc="http://schemas.openxmlformats.org/markup-compatibility/2006" xmlns:aink="http://schemas.microsoft.com/office/drawing/2016/ink" xmlns:am3d="http://schemas.microsoft.com/office/drawing/2017/model3d" xmlns:o="urn:schemas-microsoft-com:office:office" xmlns:oel="http://schemas.microsoft.com/office/2019/extlst" xmlns:r="http://schemas.openxmlformats.org/officeDocument/2006/relationships" xmlns:m="http://schemas.openxmlformats.org/officeDocument/2006/math" xmlns:v="urn:schemas-microsoft-com:vml" xmlns:wp14="http://schemas.microsoft.com/office/word/2010/wordprocessingDrawing" xmlns:wp="http://schemas.openxmlformats.org/drawingml/2006/wordprocessingDrawing" xmlns:w10="urn:schemas-microsoft-com:office:word" xmlns:w="http://schemas.openxmlformats.org/wordprocessingml/2006/main" xmlns:w14="http://schemas.microsoft.com/office/word/2010/wordml" xmlns:w15="http://schemas.microsoft.com/office/word/2012/wordml" xmlns:w16cex="http://schemas.microsoft.com/office/word/2018/wordml/cex" xmlns:w16cid="http://schemas.microsoft.com/office/word/2016/wordml/cid" xmlns:w16="http://schemas.microsoft.com/office/word/2018/wordml" xmlns:w16du="http://schemas.microsoft.com/office/word/2023/wordml/word16du" xmlns:w16sdtdh="http://schemas.microsoft.com/office/word/2020/wordml/sdtdatahash" xmlns:w16sdtfl="http://schemas.microsoft.com/office/word/2024/wordml/sdtformatlock" xmlns:w16se="http://schemas.microsoft.com/office/word/2015/wordml/symex" xmlns:wpg="http://schemas.microsoft.com/office/word/2010/wordprocessingGroup" xmlns:wpi="http://schemas.microsoft.com/office/word/2010/wordprocessingInk" xmlns:wne="http://schemas.microsoft.com/office/word/2006/wordml" xmlns:wps="http://schemas.microsoft.com/office/word/2010/wordprocessingShape" mc:Ignorable="w14 w15 w16se w16cid w16 w16cex w16sdtdh w16sdtfl w16du wp14">
   <w:footnote w:type="separator" w:id="-1">
     <w:p>
       <w:r>
@@ -5375,7 +5669,7 @@
 </file>
 
 <file path=word/header1.xml><?xml version="1.0" encoding="utf-8"?>
-<w:hdr xmlns:wpc="http://schemas.microsoft.com/office/word/2010/wordprocessingCanvas" xmlns:cx="http://schemas.microsoft.com/office/drawing/2014/chartex" xmlns:cx1="http://schemas.microsoft.com/office/drawing/2015/9/8/chartex" xmlns:cx2="http://schemas.microsoft.com/office/drawing/2015/10/21/chartex" xmlns:cx3="http://schemas.microsoft.com/office/drawing/2016/5/9/chartex" xmlns:cx4="http://schemas.microsoft.com/office/drawing/2016/5/10/chartex" xmlns:cx5="http://schemas.microsoft.com/office/drawing/2016/5/11/chartex" xmlns:cx6="http://schemas.microsoft.com/office/drawing/2016/5/12/chartex" xmlns:cx7="http://schemas.microsoft.com/office/drawing/2016/5/13/chartex" xmlns:cx8="http://schemas.microsoft.com/office/drawing/2016/5/14/chartex" xmlns:mc="http://schemas.openxmlformats.org/markup-compatibility/2006" xmlns:aink="http://schemas.microsoft.com/office/drawing/2016/ink" xmlns:am3d="http://schemas.microsoft.com/office/drawing/2017/model3d" xmlns:o="urn:schemas-microsoft-com:office:office" xmlns:oel="http://schemas.microsoft.com/office/2019/extlst" xmlns:r="http://schemas.openxmlformats.org/officeDocument/2006/relationships" xmlns:m="http://schemas.openxmlformats.org/officeDocument/2006/math" xmlns:v="urn:schemas-microsoft-com:vml" xmlns:wp14="http://schemas.microsoft.com/office/word/2010/wordprocessingDrawing" xmlns:wp="http://schemas.openxmlformats.org/drawingml/2006/wordprocessingDrawing" xmlns:w10="urn:schemas-microsoft-com:office:word" xmlns:w="http://schemas.openxmlformats.org/wordprocessingml/2006/main" xmlns:w14="http://schemas.microsoft.com/office/word/2010/wordml" xmlns:w15="http://schemas.microsoft.com/office/word/2012/wordml" xmlns:w16cex="http://schemas.microsoft.com/office/word/2018/wordml/cex" xmlns:w16cid="http://schemas.microsoft.com/office/word/2016/wordml/cid" xmlns:w16="http://schemas.microsoft.com/office/word/2018/wordml" xmlns:w16du="http://schemas.microsoft.com/office/word/2023/wordml/word16du" xmlns:w16sdtdh="http://schemas.microsoft.com/office/word/2020/wordml/sdtdatahash" xmlns:w16se="http://schemas.microsoft.com/office/word/2015/wordml/symex" xmlns:wpg="http://schemas.microsoft.com/office/word/2010/wordprocessingGroup" xmlns:wpi="http://schemas.microsoft.com/office/word/2010/wordprocessingInk" xmlns:wne="http://schemas.microsoft.com/office/word/2006/wordml" xmlns:wps="http://schemas.microsoft.com/office/word/2010/wordprocessingShape" mc:Ignorable="w14 w15 w16se w16cid w16 w16cex w16sdtdh w16du wp14">
+<w:hdr xmlns:wpc="http://schemas.microsoft.com/office/word/2010/wordprocessingCanvas" xmlns:cx="http://schemas.microsoft.com/office/drawing/2014/chartex" xmlns:cx1="http://schemas.microsoft.com/office/drawing/2015/9/8/chartex" xmlns:cx2="http://schemas.microsoft.com/office/drawing/2015/10/21/chartex" xmlns:cx3="http://schemas.microsoft.com/office/drawing/2016/5/9/chartex" xmlns:cx4="http://schemas.microsoft.com/office/drawing/2016/5/10/chartex" xmlns:cx5="http://schemas.microsoft.com/office/drawing/2016/5/11/chartex" xmlns:cx6="http://schemas.microsoft.com/office/drawing/2016/5/12/chartex" xmlns:cx7="http://schemas.microsoft.com/office/drawing/2016/5/13/chartex" xmlns:cx8="http://schemas.microsoft.com/office/drawing/2016/5/14/chartex" xmlns:mc="http://schemas.openxmlformats.org/markup-compatibility/2006" xmlns:aink="http://schemas.microsoft.com/office/drawing/2016/ink" xmlns:am3d="http://schemas.microsoft.com/office/drawing/2017/model3d" xmlns:o="urn:schemas-microsoft-com:office:office" xmlns:oel="http://schemas.microsoft.com/office/2019/extlst" xmlns:r="http://schemas.openxmlformats.org/officeDocument/2006/relationships" xmlns:m="http://schemas.openxmlformats.org/officeDocument/2006/math" xmlns:v="urn:schemas-microsoft-com:vml" xmlns:wp14="http://schemas.microsoft.com/office/word/2010/wordprocessingDrawing" xmlns:wp="http://schemas.openxmlformats.org/drawingml/2006/wordprocessingDrawing" xmlns:w10="urn:schemas-microsoft-com:office:word" xmlns:w="http://schemas.openxmlformats.org/wordprocessingml/2006/main" xmlns:w14="http://schemas.microsoft.com/office/word/2010/wordml" xmlns:w15="http://schemas.microsoft.com/office/word/2012/wordml" xmlns:w16cex="http://schemas.microsoft.com/office/word/2018/wordml/cex" xmlns:w16cid="http://schemas.microsoft.com/office/word/2016/wordml/cid" xmlns:w16="http://schemas.microsoft.com/office/word/2018/wordml" xmlns:w16du="http://schemas.microsoft.com/office/word/2023/wordml/word16du" xmlns:w16sdtdh="http://schemas.microsoft.com/office/word/2020/wordml/sdtdatahash" xmlns:w16sdtfl="http://schemas.microsoft.com/office/word/2024/wordml/sdtformatlock" xmlns:w16se="http://schemas.microsoft.com/office/word/2015/wordml/symex" xmlns:wpg="http://schemas.microsoft.com/office/word/2010/wordprocessingGroup" xmlns:wpi="http://schemas.microsoft.com/office/word/2010/wordprocessingInk" xmlns:wne="http://schemas.microsoft.com/office/word/2006/wordml" xmlns:wps="http://schemas.microsoft.com/office/word/2010/wordprocessingShape" mc:Ignorable="w14 w15 w16se w16cid w16 w16cex w16sdtdh w16sdtfl w16du wp14">
   <w:p>
     <w:pPr>
       <w:tabs>
@@ -5388,7 +5682,7 @@
 </file>
 
 <file path=word/header2.xml><?xml version="1.0" encoding="utf-8"?>
-<w:hdr xmlns:wpc="http://schemas.microsoft.com/office/word/2010/wordprocessingCanvas" xmlns:cx="http://schemas.microsoft.com/office/drawing/2014/chartex" xmlns:cx1="http://schemas.microsoft.com/office/drawing/2015/9/8/chartex" xmlns:cx2="http://schemas.microsoft.com/office/drawing/2015/10/21/chartex" xmlns:cx3="http://schemas.microsoft.com/office/drawing/2016/5/9/chartex" xmlns:cx4="http://schemas.microsoft.com/office/drawing/2016/5/10/chartex" xmlns:cx5="http://schemas.microsoft.com/office/drawing/2016/5/11/chartex" xmlns:cx6="http://schemas.microsoft.com/office/drawing/2016/5/12/chartex" xmlns:cx7="http://schemas.microsoft.com/office/drawing/2016/5/13/chartex" xmlns:cx8="http://schemas.microsoft.com/office/drawing/2016/5/14/chartex" xmlns:mc="http://schemas.openxmlformats.org/markup-compatibility/2006" xmlns:aink="http://schemas.microsoft.com/office/drawing/2016/ink" xmlns:am3d="http://schemas.microsoft.com/office/drawing/2017/model3d" xmlns:o="urn:schemas-microsoft-com:office:office" xmlns:oel="http://schemas.microsoft.com/office/2019/extlst" xmlns:r="http://schemas.openxmlformats.org/officeDocument/2006/relationships" xmlns:m="http://schemas.openxmlformats.org/officeDocument/2006/math" xmlns:v="urn:schemas-microsoft-com:vml" xmlns:wp14="http://schemas.microsoft.com/office/word/2010/wordprocessingDrawing" xmlns:wp="http://schemas.openxmlformats.org/drawingml/2006/wordprocessingDrawing" xmlns:w10="urn:schemas-microsoft-com:office:word" xmlns:w="http://schemas.openxmlformats.org/wordprocessingml/2006/main" xmlns:w14="http://schemas.microsoft.com/office/word/2010/wordml" xmlns:w15="http://schemas.microsoft.com/office/word/2012/wordml" xmlns:w16cex="http://schemas.microsoft.com/office/word/2018/wordml/cex" xmlns:w16cid="http://schemas.microsoft.com/office/word/2016/wordml/cid" xmlns:w16="http://schemas.microsoft.com/office/word/2018/wordml" xmlns:w16du="http://schemas.microsoft.com/office/word/2023/wordml/word16du" xmlns:w16sdtdh="http://schemas.microsoft.com/office/word/2020/wordml/sdtdatahash" xmlns:w16se="http://schemas.microsoft.com/office/word/2015/wordml/symex" xmlns:wpg="http://schemas.microsoft.com/office/word/2010/wordprocessingGroup" xmlns:wpi="http://schemas.microsoft.com/office/word/2010/wordprocessingInk" xmlns:wne="http://schemas.microsoft.com/office/word/2006/wordml" xmlns:wps="http://schemas.microsoft.com/office/word/2010/wordprocessingShape" mc:Ignorable="w14 w15 w16se w16cid w16 w16cex w16sdtdh w16du wp14">
+<w:hdr xmlns:wpc="http://schemas.microsoft.com/office/word/2010/wordprocessingCanvas" xmlns:cx="http://schemas.microsoft.com/office/drawing/2014/chartex" xmlns:cx1="http://schemas.microsoft.com/office/drawing/2015/9/8/chartex" xmlns:cx2="http://schemas.microsoft.com/office/drawing/2015/10/21/chartex" xmlns:cx3="http://schemas.microsoft.com/office/drawing/2016/5/9/chartex" xmlns:cx4="http://schemas.microsoft.com/office/drawing/2016/5/10/chartex" xmlns:cx5="http://schemas.microsoft.com/office/drawing/2016/5/11/chartex" xmlns:cx6="http://schemas.microsoft.com/office/drawing/2016/5/12/chartex" xmlns:cx7="http://schemas.microsoft.com/office/drawing/2016/5/13/chartex" xmlns:cx8="http://schemas.microsoft.com/office/drawing/2016/5/14/chartex" xmlns:mc="http://schemas.openxmlformats.org/markup-compatibility/2006" xmlns:aink="http://schemas.microsoft.com/office/drawing/2016/ink" xmlns:am3d="http://schemas.microsoft.com/office/drawing/2017/model3d" xmlns:o="urn:schemas-microsoft-com:office:office" xmlns:oel="http://schemas.microsoft.com/office/2019/extlst" xmlns:r="http://schemas.openxmlformats.org/officeDocument/2006/relationships" xmlns:m="http://schemas.openxmlformats.org/officeDocument/2006/math" xmlns:v="urn:schemas-microsoft-com:vml" xmlns:wp14="http://schemas.microsoft.com/office/word/2010/wordprocessingDrawing" xmlns:wp="http://schemas.openxmlformats.org/drawingml/2006/wordprocessingDrawing" xmlns:w10="urn:schemas-microsoft-com:office:word" xmlns:w="http://schemas.openxmlformats.org/wordprocessingml/2006/main" xmlns:w14="http://schemas.microsoft.com/office/word/2010/wordml" xmlns:w15="http://schemas.microsoft.com/office/word/2012/wordml" xmlns:w16cex="http://schemas.microsoft.com/office/word/2018/wordml/cex" xmlns:w16cid="http://schemas.microsoft.com/office/word/2016/wordml/cid" xmlns:w16="http://schemas.microsoft.com/office/word/2018/wordml" xmlns:w16du="http://schemas.microsoft.com/office/word/2023/wordml/word16du" xmlns:w16sdtdh="http://schemas.microsoft.com/office/word/2020/wordml/sdtdatahash" xmlns:w16sdtfl="http://schemas.microsoft.com/office/word/2024/wordml/sdtformatlock" xmlns:w16se="http://schemas.microsoft.com/office/word/2015/wordml/symex" xmlns:wpg="http://schemas.microsoft.com/office/word/2010/wordprocessingGroup" xmlns:wpi="http://schemas.microsoft.com/office/word/2010/wordprocessingInk" xmlns:wne="http://schemas.microsoft.com/office/word/2006/wordml" xmlns:wps="http://schemas.microsoft.com/office/word/2010/wordprocessingShape" mc:Ignorable="w14 w15 w16se w16cid w16 w16cex w16sdtdh w16sdtfl w16du wp14">
   <w:p>
     <w:pPr>
       <w:pStyle w:val="Header"/>
@@ -5398,7 +5692,7 @@
 </file>
 
 <file path=word/numbering.xml><?xml version="1.0" encoding="utf-8"?>
-<w:numbering xmlns:wpc="http://schemas.microsoft.com/office/word/2010/wordprocessingCanvas" xmlns:cx="http://schemas.microsoft.com/office/drawing/2014/chartex" xmlns:cx1="http://schemas.microsoft.com/office/drawing/2015/9/8/chartex" xmlns:cx2="http://schemas.microsoft.com/office/drawing/2015/10/21/chartex" xmlns:cx3="http://schemas.microsoft.com/office/drawing/2016/5/9/chartex" xmlns:cx4="http://schemas.microsoft.com/office/drawing/2016/5/10/chartex" xmlns:cx5="http://schemas.microsoft.com/office/drawing/2016/5/11/chartex" xmlns:cx6="http://schemas.microsoft.com/office/drawing/2016/5/12/chartex" xmlns:cx7="http://schemas.microsoft.com/office/drawing/2016/5/13/chartex" xmlns:cx8="http://schemas.microsoft.com/office/drawing/2016/5/14/chartex" xmlns:mc="http://schemas.openxmlformats.org/markup-compatibility/2006" xmlns:aink="http://schemas.microsoft.com/office/drawing/2016/ink" xmlns:am3d="http://schemas.microsoft.com/office/drawing/2017/model3d" xmlns:o="urn:schemas-microsoft-com:office:office" xmlns:oel="http://schemas.microsoft.com/office/2019/extlst" xmlns:r="http://schemas.openxmlformats.org/officeDocument/2006/relationships" xmlns:m="http://schemas.openxmlformats.org/officeDocument/2006/math" xmlns:v="urn:schemas-microsoft-com:vml" xmlns:wp14="http://schemas.microsoft.com/office/word/2010/wordprocessingDrawing" xmlns:wp="http://schemas.openxmlformats.org/drawingml/2006/wordprocessingDrawing" xmlns:w10="urn:schemas-microsoft-com:office:word" xmlns:w="http://schemas.openxmlformats.org/wordprocessingml/2006/main" xmlns:w14="http://schemas.microsoft.com/office/word/2010/wordml" xmlns:w15="http://schemas.microsoft.com/office/word/2012/wordml" xmlns:w16cex="http://schemas.microsoft.com/office/word/2018/wordml/cex" xmlns:w16cid="http://schemas.microsoft.com/office/word/2016/wordml/cid" xmlns:w16="http://schemas.microsoft.com/office/word/2018/wordml" xmlns:w16du="http://schemas.microsoft.com/office/word/2023/wordml/word16du" xmlns:w16sdtdh="http://schemas.microsoft.com/office/word/2020/wordml/sdtdatahash" xmlns:w16se="http://schemas.microsoft.com/office/word/2015/wordml/symex" xmlns:wpg="http://schemas.microsoft.com/office/word/2010/wordprocessingGroup" xmlns:wpi="http://schemas.microsoft.com/office/word/2010/wordprocessingInk" xmlns:wne="http://schemas.microsoft.com/office/word/2006/wordml" xmlns:wps="http://schemas.microsoft.com/office/word/2010/wordprocessingShape" mc:Ignorable="w14 w15 w16se w16cid w16 w16cex w16sdtdh w16du wp14">
+<w:numbering xmlns:wpc="http://schemas.microsoft.com/office/word/2010/wordprocessingCanvas" xmlns:cx="http://schemas.microsoft.com/office/drawing/2014/chartex" xmlns:cx1="http://schemas.microsoft.com/office/drawing/2015/9/8/chartex" xmlns:cx2="http://schemas.microsoft.com/office/drawing/2015/10/21/chartex" xmlns:cx3="http://schemas.microsoft.com/office/drawing/2016/5/9/chartex" xmlns:cx4="http://schemas.microsoft.com/office/drawing/2016/5/10/chartex" xmlns:cx5="http://schemas.microsoft.com/office/drawing/2016/5/11/chartex" xmlns:cx6="http://schemas.microsoft.com/office/drawing/2016/5/12/chartex" xmlns:cx7="http://schemas.microsoft.com/office/drawing/2016/5/13/chartex" xmlns:cx8="http://schemas.microsoft.com/office/drawing/2016/5/14/chartex" xmlns:mc="http://schemas.openxmlformats.org/markup-compatibility/2006" xmlns:aink="http://schemas.microsoft.com/office/drawing/2016/ink" xmlns:am3d="http://schemas.microsoft.com/office/drawing/2017/model3d" xmlns:o="urn:schemas-microsoft-com:office:office" xmlns:oel="http://schemas.microsoft.com/office/2019/extlst" xmlns:r="http://schemas.openxmlformats.org/officeDocument/2006/relationships" xmlns:m="http://schemas.openxmlformats.org/officeDocument/2006/math" xmlns:v="urn:schemas-microsoft-com:vml" xmlns:wp14="http://schemas.microsoft.com/office/word/2010/wordprocessingDrawing" xmlns:wp="http://schemas.openxmlformats.org/drawingml/2006/wordprocessingDrawing" xmlns:w10="urn:schemas-microsoft-com:office:word" xmlns:w="http://schemas.openxmlformats.org/wordprocessingml/2006/main" xmlns:w14="http://schemas.microsoft.com/office/word/2010/wordml" xmlns:w15="http://schemas.microsoft.com/office/word/2012/wordml" xmlns:w16cex="http://schemas.microsoft.com/office/word/2018/wordml/cex" xmlns:w16cid="http://schemas.microsoft.com/office/word/2016/wordml/cid" xmlns:w16="http://schemas.microsoft.com/office/word/2018/wordml" xmlns:w16du="http://schemas.microsoft.com/office/word/2023/wordml/word16du" xmlns:w16sdtdh="http://schemas.microsoft.com/office/word/2020/wordml/sdtdatahash" xmlns:w16sdtfl="http://schemas.microsoft.com/office/word/2024/wordml/sdtformatlock" xmlns:w16se="http://schemas.microsoft.com/office/word/2015/wordml/symex" xmlns:wpg="http://schemas.microsoft.com/office/word/2010/wordprocessingGroup" xmlns:wpi="http://schemas.microsoft.com/office/word/2010/wordprocessingInk" xmlns:wne="http://schemas.microsoft.com/office/word/2006/wordml" xmlns:wps="http://schemas.microsoft.com/office/word/2010/wordprocessingShape" mc:Ignorable="w14 w15 w16se w16cid w16 w16cex w16sdtdh w16sdtfl w16du wp14">
   <w:abstractNum w:abstractNumId="0" w15:restartNumberingAfterBreak="0">
     <w:nsid w:val="00501A4C"/>
     <w:multiLevelType w:val="hybridMultilevel"/>
@@ -8609,7 +8903,7 @@
 </file>
 
 <file path=word/styles.xml><?xml version="1.0" encoding="utf-8"?>
-<w:styles xmlns:mc="http://schemas.openxmlformats.org/markup-compatibility/2006" xmlns:r="http://schemas.openxmlformats.org/officeDocument/2006/relationships" xmlns:w="http://schemas.openxmlformats.org/wordprocessingml/2006/main" xmlns:w14="http://schemas.microsoft.com/office/word/2010/wordml" xmlns:w15="http://schemas.microsoft.com/office/word/2012/wordml" xmlns:w16cex="http://schemas.microsoft.com/office/word/2018/wordml/cex" xmlns:w16cid="http://schemas.microsoft.com/office/word/2016/wordml/cid" xmlns:w16="http://schemas.microsoft.com/office/word/2018/wordml" xmlns:w16du="http://schemas.microsoft.com/office/word/2023/wordml/word16du" xmlns:w16sdtdh="http://schemas.microsoft.com/office/word/2020/wordml/sdtdatahash" xmlns:w16se="http://schemas.microsoft.com/office/word/2015/wordml/symex" mc:Ignorable="w14 w15 w16se w16cid w16 w16cex w16sdtdh w16du">
+<w:styles xmlns:mc="http://schemas.openxmlformats.org/markup-compatibility/2006" xmlns:r="http://schemas.openxmlformats.org/officeDocument/2006/relationships" xmlns:w="http://schemas.openxmlformats.org/wordprocessingml/2006/main" xmlns:w14="http://schemas.microsoft.com/office/word/2010/wordml" xmlns:w15="http://schemas.microsoft.com/office/word/2012/wordml" xmlns:w16cex="http://schemas.microsoft.com/office/word/2018/wordml/cex" xmlns:w16cid="http://schemas.microsoft.com/office/word/2016/wordml/cid" xmlns:w16="http://schemas.microsoft.com/office/word/2018/wordml" xmlns:w16du="http://schemas.microsoft.com/office/word/2023/wordml/word16du" xmlns:w16sdtdh="http://schemas.microsoft.com/office/word/2020/wordml/sdtdatahash" xmlns:w16sdtfl="http://schemas.microsoft.com/office/word/2024/wordml/sdtformatlock" xmlns:w16se="http://schemas.microsoft.com/office/word/2015/wordml/symex" mc:Ignorable="w14 w15 w16se w16cid w16 w16cex w16sdtdh w16sdtfl w16du">
   <w:docDefaults>
     <w:rPrDefault>
       <w:rPr>
@@ -10060,10 +10354,25 @@
 </file>
 
 <file path=customXml/item1.xml><?xml version="1.0" encoding="utf-8"?>
+<p:properties xmlns:p="http://schemas.microsoft.com/office/2006/metadata/properties" xmlns:xsi="http://www.w3.org/2001/XMLSchema-instance" xmlns:pc="http://schemas.microsoft.com/office/infopath/2007/PartnerControls">
+  <documentManagement/>
+</p:properties>
+</file>
+
+<file path=customXml/item2.xml><?xml version="1.0" encoding="utf-8"?>
+<?mso-contentType ?>
+<FormTemplates xmlns="http://schemas.microsoft.com/sharepoint/v3/contenttype/forms">
+  <Display>DocumentLibraryForm</Display>
+  <Edit>DocumentLibraryForm</Edit>
+  <New>DocumentLibraryForm</New>
+</FormTemplates>
+</file>
+
+<file path=customXml/item3.xml><?xml version="1.0" encoding="utf-8"?>
 <b:Sources xmlns:b="http://schemas.openxmlformats.org/officeDocument/2006/bibliography" xmlns="http://schemas.openxmlformats.org/officeDocument/2006/bibliography" SelectedStyle="\APASixthEditionOfficeOnline.xsl" StyleName="APA" Version="6"/>
 </file>
 
-<file path=customXml/item2.xml><?xml version="1.0" encoding="utf-8"?>
+<file path=customXml/item4.xml><?xml version="1.0" encoding="utf-8"?>
 <ct:contentTypeSchema xmlns:ct="http://schemas.microsoft.com/office/2006/metadata/contentType" xmlns:ma="http://schemas.microsoft.com/office/2006/metadata/properties/metaAttributes" ct:_="" ma:_="" ma:contentTypeName="Document" ma:contentTypeID="0x010100323DF56234AB6D47BB5D5274C7C9C9D2" ma:contentTypeVersion="4" ma:contentTypeDescription="Create a new document." ma:contentTypeScope="" ma:versionID="b4e0b7f2ea5701738c0f1ae2c4cce342">
   <xsd:schema xmlns:xsd="http://www.w3.org/2001/XMLSchema" xmlns:xs="http://www.w3.org/2001/XMLSchema" xmlns:p="http://schemas.microsoft.com/office/2006/metadata/properties" xmlns:ns2="2161fe15-5379-421d-9213-8566ff033616" targetNamespace="http://schemas.microsoft.com/office/2006/metadata/properties" ma:root="true" ma:fieldsID="1ccb27e97bff89b0861416bd0b4a0bf0" ns2:_="">
     <xsd:import namespace="2161fe15-5379-421d-9213-8566ff033616"/>
@@ -10207,22 +10516,24 @@
 </ct:contentTypeSchema>
 </file>
 
-<file path=customXml/item3.xml><?xml version="1.0" encoding="utf-8"?>
-<p:properties xmlns:p="http://schemas.microsoft.com/office/2006/metadata/properties" xmlns:xsi="http://www.w3.org/2001/XMLSchema-instance" xmlns:pc="http://schemas.microsoft.com/office/infopath/2007/PartnerControls">
-  <documentManagement/>
-</p:properties>
+<file path=customXml/itemProps1.xml><?xml version="1.0" encoding="utf-8"?>
+<ds:datastoreItem xmlns:ds="http://schemas.openxmlformats.org/officeDocument/2006/customXml" ds:itemID="{08E9EC28-AB13-4CC5-8DDB-57E31D99AC86}">
+  <ds:schemaRefs>
+    <ds:schemaRef ds:uri="http://schemas.microsoft.com/office/2006/metadata/properties"/>
+    <ds:schemaRef ds:uri="http://schemas.microsoft.com/office/infopath/2007/PartnerControls"/>
+  </ds:schemaRefs>
+</ds:datastoreItem>
 </file>
 
-<file path=customXml/item4.xml><?xml version="1.0" encoding="utf-8"?>
-<?mso-contentType ?>
-<FormTemplates xmlns="http://schemas.microsoft.com/sharepoint/v3/contenttype/forms">
-  <Display>DocumentLibraryForm</Display>
-  <Edit>DocumentLibraryForm</Edit>
-  <New>DocumentLibraryForm</New>
-</FormTemplates>
+<file path=customXml/itemProps2.xml><?xml version="1.0" encoding="utf-8"?>
+<ds:datastoreItem xmlns:ds="http://schemas.openxmlformats.org/officeDocument/2006/customXml" ds:itemID="{C0939694-1649-4BCD-9F14-38AB462BA1DB}">
+  <ds:schemaRefs>
+    <ds:schemaRef ds:uri="http://schemas.microsoft.com/sharepoint/v3/contenttype/forms"/>
+  </ds:schemaRefs>
+</ds:datastoreItem>
 </file>
 
-<file path=customXml/itemProps1.xml><?xml version="1.0" encoding="utf-8"?>
+<file path=customXml/itemProps3.xml><?xml version="1.0" encoding="utf-8"?>
 <ds:datastoreItem xmlns:ds="http://schemas.openxmlformats.org/officeDocument/2006/customXml" ds:itemID="{6ABA04D1-D417-481D-89C0-293FECB6BB9D}">
   <ds:schemaRefs>
     <ds:schemaRef ds:uri="http://schemas.openxmlformats.org/officeDocument/2006/bibliography"/>
@@ -10230,7 +10541,7 @@
 </ds:datastoreItem>
 </file>
 
-<file path=customXml/itemProps2.xml><?xml version="1.0" encoding="utf-8"?>
+<file path=customXml/itemProps4.xml><?xml version="1.0" encoding="utf-8"?>
 <ds:datastoreItem xmlns:ds="http://schemas.openxmlformats.org/officeDocument/2006/customXml" ds:itemID="{41619555-F7C2-49D8-9A60-A68F223463A0}">
   <ds:schemaRefs>
     <ds:schemaRef ds:uri="http://schemas.microsoft.com/office/2006/metadata/contentType"/>
@@ -10246,21 +10557,4 @@
     <ds:schemaRef ds:uri="http://schemas.microsoft.com/internal/obd"/>
   </ds:schemaRefs>
 </ds:datastoreItem>
-</file>
-
-<file path=customXml/itemProps3.xml><?xml version="1.0" encoding="utf-8"?>
-<ds:datastoreItem xmlns:ds="http://schemas.openxmlformats.org/officeDocument/2006/customXml" ds:itemID="{08E9EC28-AB13-4CC5-8DDB-57E31D99AC86}">
-  <ds:schemaRefs>
-    <ds:schemaRef ds:uri="http://schemas.microsoft.com/office/2006/metadata/properties"/>
-    <ds:schemaRef ds:uri="http://schemas.microsoft.com/office/infopath/2007/PartnerControls"/>
-  </ds:schemaRefs>
-</ds:datastoreItem>
-</file>
-
-<file path=customXml/itemProps4.xml><?xml version="1.0" encoding="utf-8"?>
-<ds:datastoreItem xmlns:ds="http://schemas.openxmlformats.org/officeDocument/2006/customXml" ds:itemID="{C0939694-1649-4BCD-9F14-38AB462BA1DB}">
-  <ds:schemaRefs>
-    <ds:schemaRef ds:uri="http://schemas.microsoft.com/sharepoint/v3/contenttype/forms"/>
-  </ds:schemaRefs>
-</ds:datastoreItem>
 </file>
</xml_diff>